<commit_message>
Update Temporal cycle consistency.docx
</commit_message>
<xml_diff>
--- a/Temporal cycle consistency.docx
+++ b/Temporal cycle consistency.docx
@@ -16419,8 +16419,13 @@
                             <w:r>
                               <w:t xml:space="preserve"> </w:t>
                             </w:r>
+                            <w:proofErr w:type="spellStart"/>
                             <w:r>
-                              <w:t>cGAN Architecture</w:t>
+                              <w:t>cGAN</w:t>
+                            </w:r>
+                            <w:proofErr w:type="spellEnd"/>
+                            <w:r>
+                              <w:t xml:space="preserve"> Architecture</w:t>
                             </w:r>
                             <w:bookmarkEnd w:id="119"/>
                           </w:p>
@@ -16468,8 +16473,13 @@
                       <w:r>
                         <w:t xml:space="preserve"> </w:t>
                       </w:r>
+                      <w:proofErr w:type="spellStart"/>
                       <w:r>
-                        <w:t>cGAN Architecture</w:t>
+                        <w:t>cGAN</w:t>
+                      </w:r>
+                      <w:proofErr w:type="spellEnd"/>
+                      <w:r>
+                        <w:t xml:space="preserve"> Architecture</w:t>
                       </w:r>
                       <w:bookmarkEnd w:id="120"/>
                     </w:p>
@@ -18711,8 +18721,13 @@
                             <w:r>
                               <w:t>. (A) pair shoe dataset sample from Pix2</w:t>
                             </w:r>
+                            <w:proofErr w:type="gramStart"/>
                             <w:r>
-                              <w:t>pix  (B) Sunny to Rainy translation from input and output image</w:t>
+                              <w:t>pix  (</w:t>
+                            </w:r>
+                            <w:proofErr w:type="gramEnd"/>
+                            <w:r>
+                              <w:t>B) Sunny to Rainy translation from input and output image</w:t>
                             </w:r>
                             <w:bookmarkEnd w:id="125"/>
                           </w:p>
@@ -18762,8 +18777,13 @@
                       <w:r>
                         <w:t>. (A) pair shoe dataset sample from Pix2</w:t>
                       </w:r>
+                      <w:proofErr w:type="gramStart"/>
                       <w:r>
-                        <w:t>pix  (B) Sunny to Rainy translation from input and output image</w:t>
+                        <w:t>pix  (</w:t>
+                      </w:r>
+                      <w:proofErr w:type="gramEnd"/>
+                      <w:r>
+                        <w:t>B) Sunny to Rainy translation from input and output image</w:t>
                       </w:r>
                       <w:bookmarkEnd w:id="126"/>
                     </w:p>
@@ -24426,17 +24446,21 @@
         <w:t xml:space="preserve">For validate our model 's effectiveness, we equate it with models that dwell on translating video with GANs. Since our model architecture is based on Recycle-GAN and takes as input unpaired video data, we chose </w:t>
       </w:r>
       <w:proofErr w:type="spellStart"/>
-      <w:proofErr w:type="gramStart"/>
       <w:r>
         <w:t>CycleGAN</w:t>
       </w:r>
       <w:proofErr w:type="spellEnd"/>
       <w:r>
-        <w:t>[</w:t>
-      </w:r>
-      <w:proofErr w:type="gramEnd"/>
-      <w:r>
-        <w:t>8] and Recycle-GAN[11] as the baselines for our experiments.</w:t>
+        <w:t xml:space="preserve"> </w:t>
+      </w:r>
+      <w:r>
+        <w:t>[8] and Recycle-GAN</w:t>
+      </w:r>
+      <w:r>
+        <w:t xml:space="preserve"> </w:t>
+      </w:r>
+      <w:r>
+        <w:t>[11] as the baselines for our experiments.</w:t>
       </w:r>
     </w:p>
     <w:p>
@@ -24504,7 +24528,7 @@
     </w:p>
     <w:p>
       <w:pPr>
-        <w:pStyle w:val="Heading3"/>
+        <w:pStyle w:val="Heading2"/>
       </w:pPr>
       <w:r>
         <w:t>Evaluation methods</w:t>
@@ -25015,1985 +25039,17 @@
       <w:pPr>
         <w:pStyle w:val="Heading2"/>
       </w:pPr>
-      <w:bookmarkStart w:id="235" w:name="_Toc48646419"/>
-      <w:r>
-        <w:t>Introduction</w:t>
+      <w:bookmarkStart w:id="235" w:name="_Toc48646420"/>
+      <w:r>
+        <w:t xml:space="preserve">Unpaired </w:t>
+      </w:r>
+      <w:r>
+        <w:t xml:space="preserve">Image to image </w:t>
+      </w:r>
+      <w:r>
+        <w:t>transfer</w:t>
       </w:r>
       <w:bookmarkEnd w:id="235"/>
-    </w:p>
-    <w:p>
-      <w:pPr>
-        <w:rPr>
-          <w:color w:val="FF0000"/>
-        </w:rPr>
-      </w:pPr>
-      <w:r>
-        <w:rPr>
-          <w:color w:val="FF0000"/>
-        </w:rPr>
-        <w:t xml:space="preserve">We set out to study the question if it is even possible to embed </w:t>
-      </w:r>
-      <w:r>
-        <w:rPr>
-          <w:color w:val="FF0000"/>
-        </w:rPr>
-        <w:t>additional constraint</w:t>
-      </w:r>
-      <w:r>
-        <w:rPr>
-          <w:color w:val="FF0000"/>
-        </w:rPr>
-        <w:t xml:space="preserve"> into the</w:t>
-      </w:r>
-      <w:r>
-        <w:rPr>
-          <w:color w:val="FF0000"/>
-        </w:rPr>
-        <w:t xml:space="preserve"> video to video translation</w:t>
-      </w:r>
-      <w:r>
-        <w:rPr>
-          <w:color w:val="FF0000"/>
-        </w:rPr>
-        <w:t xml:space="preserve"> latent </w:t>
-      </w:r>
-      <w:r>
-        <w:t>space</w:t>
-      </w:r>
-      <w:r>
-        <w:t xml:space="preserve"> the result</w:t>
-      </w:r>
-      <w:r>
-        <w:t xml:space="preserve">s </w:t>
-      </w:r>
-      <w:r>
-        <w:t>coherent video</w:t>
-      </w:r>
-      <w:r>
-        <w:t xml:space="preserve">. </w:t>
-      </w:r>
-      <w:r>
-        <w:rPr>
-          <w:highlight w:val="yellow"/>
-        </w:rPr>
-        <w:t>let’s</w:t>
-      </w:r>
-      <w:r>
-        <w:rPr>
-          <w:color w:val="FF0000"/>
-          <w:highlight w:val="yellow"/>
-        </w:rPr>
-        <w:t xml:space="preserve"> recoup some recent approaches a bit</w:t>
-      </w:r>
-      <w:r>
-        <w:rPr>
-          <w:color w:val="FF0000"/>
-        </w:rPr>
-        <w:t xml:space="preserve"> about </w:t>
-      </w:r>
-      <w:r>
-        <w:rPr>
-          <w:color w:val="FF0000"/>
-        </w:rPr>
-        <w:t xml:space="preserve">how </w:t>
-      </w:r>
-      <w:r>
-        <w:rPr>
-          <w:i/>
-          <w:iCs/>
-          <w:color w:val="FF0000"/>
-        </w:rPr>
-        <w:t>constraint</w:t>
-      </w:r>
-      <w:r>
-        <w:rPr>
-          <w:i/>
-          <w:iCs/>
-          <w:color w:val="FF0000"/>
-        </w:rPr>
-        <w:t>s</w:t>
-      </w:r>
-      <w:r>
-        <w:rPr>
-          <w:color w:val="FF0000"/>
-        </w:rPr>
-        <w:t xml:space="preserve"> </w:t>
-      </w:r>
-      <w:r>
-        <w:rPr>
-          <w:color w:val="FF0000"/>
-        </w:rPr>
-        <w:t>I</w:t>
-      </w:r>
-      <w:r>
-        <w:rPr>
-          <w:color w:val="FF0000"/>
-        </w:rPr>
-        <w:t>nfluence</w:t>
-      </w:r>
-      <w:r>
-        <w:rPr>
-          <w:color w:val="FF0000"/>
-        </w:rPr>
-        <w:t xml:space="preserve"> temporal </w:t>
-      </w:r>
-      <w:r>
-        <w:rPr>
-          <w:color w:val="FF0000"/>
-        </w:rPr>
-        <w:t>inconsistency</w:t>
-      </w:r>
-      <w:r>
-        <w:rPr>
-          <w:color w:val="FF0000"/>
-        </w:rPr>
-        <w:t xml:space="preserve"> problem</w:t>
-      </w:r>
-      <w:r>
-        <w:rPr>
-          <w:color w:val="FF0000"/>
-        </w:rPr>
-        <w:t>s</w:t>
-      </w:r>
-      <w:r>
-        <w:rPr>
-          <w:color w:val="FF0000"/>
-        </w:rPr>
-        <w:t xml:space="preserve"> in </w:t>
-      </w:r>
-      <w:r>
-        <w:rPr>
-          <w:color w:val="FF0000"/>
-        </w:rPr>
-        <w:t xml:space="preserve">a </w:t>
-      </w:r>
-      <w:r>
-        <w:rPr>
-          <w:color w:val="FF0000"/>
-        </w:rPr>
-        <w:t xml:space="preserve">video to video translation. </w:t>
-      </w:r>
-      <w:r>
-        <w:rPr>
-          <w:color w:val="FF0000"/>
-        </w:rPr>
-        <w:t>Generally,</w:t>
-      </w:r>
-      <w:r>
-        <w:rPr>
-          <w:color w:val="FF0000"/>
-        </w:rPr>
-        <w:t xml:space="preserve"> we can classify </w:t>
-      </w:r>
-      <w:r>
-        <w:rPr>
-          <w:color w:val="FF0000"/>
-        </w:rPr>
-        <w:t>those</w:t>
-      </w:r>
-      <w:r>
-        <w:rPr>
-          <w:color w:val="FF0000"/>
-        </w:rPr>
-        <w:t xml:space="preserve"> attempts </w:t>
-      </w:r>
-      <w:r>
-        <w:rPr>
-          <w:color w:val="FF0000"/>
-        </w:rPr>
-        <w:t>in</w:t>
-      </w:r>
-      <w:r>
-        <w:rPr>
-          <w:color w:val="FF0000"/>
-        </w:rPr>
-        <w:t>to two various classes</w:t>
-      </w:r>
-      <w:r>
-        <w:rPr>
-          <w:color w:val="FF0000"/>
-        </w:rPr>
-        <w:t>. the first</w:t>
-      </w:r>
-      <w:r>
-        <w:rPr>
-          <w:color w:val="FF0000"/>
-        </w:rPr>
-        <w:t>-</w:t>
-      </w:r>
-      <w:r>
-        <w:rPr>
-          <w:color w:val="FF0000"/>
-        </w:rPr>
-        <w:t>class use conditional GAN</w:t>
-      </w:r>
-      <w:r>
-        <w:rPr>
-          <w:color w:val="FF0000"/>
-        </w:rPr>
-        <w:t xml:space="preserve"> </w:t>
-      </w:r>
-      <w:r>
-        <w:rPr>
-          <w:color w:val="FF0000"/>
-        </w:rPr>
-        <w:fldChar w:fldCharType="begin" w:fldLock="1"/>
-      </w:r>
-      <w:r>
-        <w:rPr>
-          <w:color w:val="FF0000"/>
-        </w:rPr>
-        <w:instrText>ADDIN CSL_CITATION {"citationItems":[{"id":"ITEM-1","itemData":{"abstract":"Generative Adversarial Nets [8] were recently introduced as a novel way to train generative models. In this work we introduce the conditional version of generative adversarial nets, which can be constructed by simply feeding the data, y, we wish to condition on to both the generator and discriminator. We show that this model can generate MNIST digits conditioned on class labels. We also illustrate how this model could be used to learn a multi-modal model, and provide preliminary examples of an application to image tagging in which we demonstrate how this approach can generate descriptive tags which are not part of training labels.","author":[{"dropping-particle":"","family":"Mirza","given":"Mehdi","non-dropping-particle":"","parse-names":false,"suffix":""},{"dropping-particle":"","family":"Osindero","given":"Simon","non-dropping-particle":"","parse-names":false,"suffix":""}],"id":"ITEM-1","issued":{"date-parts":[["2014","11","6"]]},"title":"Conditional Generative Adversarial Nets","type":"article-journal"},"uris":["http://www.mendeley.com/documents/?uuid=d6318f56-a9e8-370f-9936-f0dfae5e3666"]}],"mendeley":{"formattedCitation":"[9]","plainTextFormattedCitation":"[9]","previouslyFormattedCitation":"[9]"},"properties":{"noteIndex":0},"schema":"https://github.com/citation-style-language/schema/raw/master/csl-citation.json"}</w:instrText>
-      </w:r>
-      <w:r>
-        <w:rPr>
-          <w:color w:val="FF0000"/>
-        </w:rPr>
-        <w:fldChar w:fldCharType="separate"/>
-      </w:r>
-      <w:r>
-        <w:rPr>
-          <w:noProof/>
-          <w:color w:val="FF0000"/>
-        </w:rPr>
-        <w:t>[9]</w:t>
-      </w:r>
-      <w:r>
-        <w:rPr>
-          <w:color w:val="FF0000"/>
-        </w:rPr>
-        <w:fldChar w:fldCharType="end"/>
-      </w:r>
-      <w:r>
-        <w:rPr>
-          <w:color w:val="FF0000"/>
-        </w:rPr>
-        <w:t xml:space="preserve"> to generate </w:t>
-      </w:r>
-      <w:r>
-        <w:rPr>
-          <w:color w:val="FF0000"/>
-        </w:rPr>
-        <w:t xml:space="preserve">a </w:t>
-      </w:r>
-      <w:r>
-        <w:rPr>
-          <w:color w:val="FF0000"/>
-        </w:rPr>
-        <w:t>new temporally consistent frame</w:t>
-      </w:r>
-      <w:r>
-        <w:rPr>
-          <w:color w:val="FF0000"/>
-        </w:rPr>
-        <w:t xml:space="preserve"> using frame predictio</w:t>
-      </w:r>
-      <w:r>
-        <w:rPr>
-          <w:color w:val="FF0000"/>
-        </w:rPr>
-        <w:t>n</w:t>
-      </w:r>
-      <w:r>
-        <w:rPr>
-          <w:color w:val="FF0000"/>
-        </w:rPr>
-        <w:t>.</w:t>
-      </w:r>
-      <w:r>
-        <w:rPr>
-          <w:color w:val="FF0000"/>
-        </w:rPr>
-        <w:t xml:space="preserve"> </w:t>
-      </w:r>
-      <w:r>
-        <w:rPr>
-          <w:color w:val="FF0000"/>
-        </w:rPr>
-        <w:t xml:space="preserve">one of </w:t>
-      </w:r>
-      <w:r>
-        <w:rPr>
-          <w:color w:val="FF0000"/>
-        </w:rPr>
-        <w:t xml:space="preserve">the </w:t>
-      </w:r>
-      <w:r>
-        <w:rPr>
-          <w:color w:val="FF0000"/>
-        </w:rPr>
-        <w:t>recent work</w:t>
-      </w:r>
-      <w:r>
-        <w:rPr>
-          <w:color w:val="FF0000"/>
-        </w:rPr>
-        <w:t>s</w:t>
-      </w:r>
-      <w:r>
-        <w:rPr>
-          <w:color w:val="FF0000"/>
-        </w:rPr>
-        <w:t xml:space="preserve"> based on this mechanism </w:t>
-      </w:r>
-      <w:r>
-        <w:rPr>
-          <w:color w:val="FF0000"/>
-        </w:rPr>
-        <w:fldChar w:fldCharType="begin" w:fldLock="1"/>
-      </w:r>
-      <w:r>
-        <w:rPr>
-          <w:color w:val="FF0000"/>
-        </w:rPr>
-        <w:instrText>ADDIN CSL_CITATION {"citationItems":[{"id":"ITEM-1","itemData":{"DOI":"10.1007/978-3-030-01228-1_8","ISBN":"9783030012274","ISSN":"16113349","abstract":"We introduce a data-driven approach for unsupervised video retargeting that translates content from one domain to another while preserving the style native to a domain, i.e., if contents of John Oliver’s speech were to be transferred to Stephen Colbert, then the generated content/speech should be in Stephen Colbert’s style. Our approach combines both spatial and temporal information along with adversarial losses for content translation and style preservation. In this work, we first study the advantages of using spatiotemporal constraints over spatial constraints for effective retargeting. We then demonstrate the proposed approach for the problems where information in both space and time matters such as face-to-face translation, flower-to-flower, wind and cloud synthesis, sunrise and sunset.","author":[{"dropping-particle":"","family":"Bansal","given":"Aayush","non-dropping-particle":"","parse-names":false,"suffix":""},{"dropping-particle":"","family":"Ma","given":"Shugao","non-dropping-particle":"","parse-names":false,"suffix":""},{"dropping-particle":"","family":"Ramanan","given":"Deva","non-dropping-particle":"","parse-names":false,"suffix":""},{"dropping-particle":"","family":"Sheikh","given":"Yaser","non-dropping-particle":"","parse-names":false,"suffix":""}],"container-title":"Lecture Notes in Computer Science (including subseries Lecture Notes in Artificial Intelligence and Lecture Notes in Bioinformatics)","id":"ITEM-1","issued":{"date-parts":[["2018"]]},"page":"122-138","publisher":"Springer Verlag","title":"Recycle-GAN: Unsupervised Video Retargeting","type":"paper-conference","volume":"11209 LNCS"},"uris":["http://www.mendeley.com/documents/?uuid=63a936b1-5132-350e-b2c4-775a40ef0a95"]}],"mendeley":{"formattedCitation":"[11]","plainTextFormattedCitation":"[11]","previouslyFormattedCitation":"[11]"},"properties":{"noteIndex":0},"schema":"https://github.com/citation-style-language/schema/raw/master/csl-citation.json"}</w:instrText>
-      </w:r>
-      <w:r>
-        <w:rPr>
-          <w:color w:val="FF0000"/>
-        </w:rPr>
-        <w:fldChar w:fldCharType="separate"/>
-      </w:r>
-      <w:r>
-        <w:rPr>
-          <w:noProof/>
-          <w:color w:val="FF0000"/>
-        </w:rPr>
-        <w:t>[11]</w:t>
-      </w:r>
-      <w:r>
-        <w:rPr>
-          <w:color w:val="FF0000"/>
-        </w:rPr>
-        <w:fldChar w:fldCharType="end"/>
-      </w:r>
-      <w:r>
-        <w:rPr>
-          <w:color w:val="FF0000"/>
-        </w:rPr>
-        <w:t xml:space="preserve"> </w:t>
-      </w:r>
-      <w:r>
-        <w:rPr>
-          <w:color w:val="FF0000"/>
-        </w:rPr>
-        <w:t xml:space="preserve">use </w:t>
-      </w:r>
-      <w:r>
-        <w:rPr>
-          <w:color w:val="FF0000"/>
-        </w:rPr>
-        <w:t>temporal predictor based on pix2pix</w:t>
-      </w:r>
-      <w:r>
-        <w:rPr>
-          <w:color w:val="FF0000"/>
-        </w:rPr>
-        <w:t xml:space="preserve"> </w:t>
-      </w:r>
-      <w:r>
-        <w:rPr>
-          <w:color w:val="FF0000"/>
-        </w:rPr>
-        <w:fldChar w:fldCharType="begin" w:fldLock="1"/>
-      </w:r>
-      <w:r>
-        <w:rPr>
-          <w:color w:val="FF0000"/>
-        </w:rPr>
-        <w:instrText>ADDIN CSL_CITATION {"citationItems":[{"id":"ITEM-1","itemData":{"DOI":"10.1109/CVPR.2017.632","ISBN":"9781538604571","abstract":"We investigate conditional adversarial networks as a general-purpose solution to image-to-image translation problems. These networks not only learn the mapping from input image to output image, but also learn a loss function to train this mapping. This makes it possible to apply the same generic approach to problems that traditionally would require very different loss formulations. We demonstrate that this approach is effective at synthesizing photos from label maps, reconstructing objects from edge maps, and colorizing images, among other tasks. Moreover, since the release of the pix2pix software associated with this paper, hundreds of twitter users have posted their own artistic experiments using our system. As a community, we no longer hand-engineer our mapping functions, and this work suggests we can achieve reasonable results without hand-engineering our loss functions either.","author":[{"dropping-particle":"","family":"Isola","given":"Phillip","non-dropping-particle":"","parse-names":false,"suffix":""},{"dropping-particle":"","family":"Zhu","given":"Jun Yan","non-dropping-particle":"","parse-names":false,"suffix":""},{"dropping-particle":"","family":"Zhou","given":"Tinghui","non-dropping-particle":"","parse-names":false,"suffix":""},{"dropping-particle":"","family":"Efros","given":"Alexei A.","non-dropping-particle":"","parse-names":false,"suffix":""}],"container-title":"Proceedings - 30th IEEE Conference on Computer Vision and Pattern Recognition, CVPR 2017","id":"ITEM-1","issued":{"date-parts":[["2017","11","6"]]},"page":"5967-5976","publisher":"Institute of Electrical and Electronics Engineers Inc.","title":"Image-to-image translation with conditional adversarial networks","type":"paper-conference","volume":"2017-Janua"},"uris":["http://www.mendeley.com/documents/?uuid=95e09a3b-8661-3be3-b502-e1c4c72c6850"]}],"mendeley":{"formattedCitation":"[7]","plainTextFormattedCitation":"[7]","previouslyFormattedCitation":"[7]"},"properties":{"noteIndex":0},"schema":"https://github.com/citation-style-language/schema/raw/master/csl-citation.json"}</w:instrText>
-      </w:r>
-      <w:r>
-        <w:rPr>
-          <w:color w:val="FF0000"/>
-        </w:rPr>
-        <w:fldChar w:fldCharType="separate"/>
-      </w:r>
-      <w:r>
-        <w:rPr>
-          <w:noProof/>
-          <w:color w:val="FF0000"/>
-        </w:rPr>
-        <w:t>[7]</w:t>
-      </w:r>
-      <w:r>
-        <w:rPr>
-          <w:color w:val="FF0000"/>
-        </w:rPr>
-        <w:fldChar w:fldCharType="end"/>
-      </w:r>
-      <w:r>
-        <w:rPr>
-          <w:color w:val="FF0000"/>
-        </w:rPr>
-        <w:t xml:space="preserve"> architecture and </w:t>
-      </w:r>
-      <w:r>
-        <w:rPr>
-          <w:color w:val="FF0000"/>
-        </w:rPr>
-        <w:t>cycle-</w:t>
-      </w:r>
-      <w:proofErr w:type="spellStart"/>
-      <w:r>
-        <w:rPr>
-          <w:color w:val="FF0000"/>
-        </w:rPr>
-        <w:t>gan</w:t>
-      </w:r>
-      <w:proofErr w:type="spellEnd"/>
-      <w:r>
-        <w:rPr>
-          <w:color w:val="FF0000"/>
-        </w:rPr>
-        <w:t xml:space="preserve"> neural network</w:t>
-      </w:r>
-      <w:r>
-        <w:rPr>
-          <w:color w:val="FF0000"/>
-        </w:rPr>
-        <w:t>.</w:t>
-      </w:r>
-      <w:r>
-        <w:rPr>
-          <w:color w:val="FF0000"/>
-        </w:rPr>
-        <w:t xml:space="preserve"> the idea is temporal predictor network is trained to learn the </w:t>
-      </w:r>
-      <w:r>
-        <w:rPr>
-          <w:color w:val="FF0000"/>
-        </w:rPr>
-        <w:t>relation</w:t>
-      </w:r>
-      <w:r>
-        <w:rPr>
-          <w:color w:val="FF0000"/>
-        </w:rPr>
-        <w:t xml:space="preserve"> between </w:t>
-      </w:r>
-      <w:r>
-        <w:rPr>
-          <w:color w:val="FF0000"/>
-        </w:rPr>
-        <w:t>streamed</w:t>
-      </w:r>
-      <w:r>
-        <w:rPr>
-          <w:color w:val="FF0000"/>
-        </w:rPr>
-        <w:t xml:space="preserve"> previous frames, so</w:t>
-      </w:r>
-      <w:r>
-        <w:rPr>
-          <w:color w:val="FF0000"/>
-        </w:rPr>
-        <w:t xml:space="preserve"> the</w:t>
-      </w:r>
-      <w:r>
-        <w:rPr>
-          <w:color w:val="FF0000"/>
-        </w:rPr>
-        <w:t xml:space="preserve"> network could predict how the </w:t>
-      </w:r>
-      <w:r>
-        <w:rPr>
-          <w:color w:val="FF0000"/>
-        </w:rPr>
-        <w:t>object</w:t>
-      </w:r>
-      <w:r>
-        <w:rPr>
-          <w:color w:val="FF0000"/>
-        </w:rPr>
-        <w:t>s in a frame</w:t>
-      </w:r>
-      <w:r>
-        <w:rPr>
-          <w:color w:val="FF0000"/>
-        </w:rPr>
-        <w:t xml:space="preserve"> flow </w:t>
-      </w:r>
-      <w:r>
-        <w:rPr>
-          <w:color w:val="FF0000"/>
-        </w:rPr>
-        <w:t>to</w:t>
-      </w:r>
-      <w:r>
-        <w:rPr>
-          <w:color w:val="FF0000"/>
-        </w:rPr>
-        <w:t xml:space="preserve"> </w:t>
-      </w:r>
-      <w:r>
-        <w:rPr>
-          <w:color w:val="FF0000"/>
-        </w:rPr>
-        <w:t>new generated synthetic</w:t>
-      </w:r>
-      <w:r>
-        <w:rPr>
-          <w:color w:val="FF0000"/>
-        </w:rPr>
-        <w:t xml:space="preserve"> frame</w:t>
-      </w:r>
-      <w:r>
-        <w:rPr>
-          <w:color w:val="FF0000"/>
-        </w:rPr>
-        <w:t>, however,</w:t>
-      </w:r>
-      <w:r>
-        <w:rPr>
-          <w:color w:val="FF0000"/>
-        </w:rPr>
-        <w:t xml:space="preserve"> this approach </w:t>
-      </w:r>
-      <w:r>
-        <w:rPr>
-          <w:color w:val="FF0000"/>
-        </w:rPr>
-        <w:t xml:space="preserve">fails when the </w:t>
-      </w:r>
-      <w:r>
-        <w:rPr>
-          <w:b/>
-          <w:bCs/>
-          <w:i/>
-          <w:iCs/>
-          <w:color w:val="FF0000"/>
-        </w:rPr>
-        <w:t>new</w:t>
-      </w:r>
-      <w:r>
-        <w:rPr>
-          <w:color w:val="FF0000"/>
-        </w:rPr>
-        <w:t xml:space="preserve"> object </w:t>
-      </w:r>
-      <w:r>
-        <w:rPr>
-          <w:color w:val="FF0000"/>
-        </w:rPr>
-        <w:t>introduce</w:t>
-      </w:r>
-      <w:r>
-        <w:rPr>
-          <w:color w:val="FF0000"/>
-        </w:rPr>
-        <w:t>d</w:t>
-      </w:r>
-      <w:r>
-        <w:rPr>
-          <w:color w:val="FF0000"/>
-        </w:rPr>
-        <w:t xml:space="preserve"> in the frame</w:t>
-      </w:r>
-      <w:r>
-        <w:rPr>
-          <w:color w:val="FF0000"/>
-        </w:rPr>
-        <w:t>.</w:t>
-      </w:r>
-      <w:r>
-        <w:rPr>
-          <w:color w:val="FF0000"/>
-        </w:rPr>
-        <w:t xml:space="preserve"> </w:t>
-      </w:r>
-      <w:r>
-        <w:rPr>
-          <w:color w:val="FF0000"/>
-        </w:rPr>
-        <w:t>S</w:t>
-      </w:r>
-      <w:r>
-        <w:rPr>
-          <w:color w:val="FF0000"/>
-        </w:rPr>
-        <w:t>ince</w:t>
-      </w:r>
-      <w:r>
-        <w:rPr>
-          <w:color w:val="FF0000"/>
-        </w:rPr>
-        <w:t>,</w:t>
-      </w:r>
-      <w:r>
-        <w:rPr>
-          <w:color w:val="FF0000"/>
-        </w:rPr>
-        <w:t xml:space="preserve"> the temporal predictor </w:t>
-      </w:r>
-      <w:r>
-        <w:rPr>
-          <w:color w:val="FF0000"/>
-        </w:rPr>
-        <w:t>uses</w:t>
-      </w:r>
-      <w:r>
-        <w:rPr>
-          <w:color w:val="FF0000"/>
-        </w:rPr>
-        <w:t xml:space="preserve"> previous frame </w:t>
-      </w:r>
-      <m:oMath>
-        <m:sSub>
-          <m:sSubPr>
-            <m:ctrlPr>
-              <w:rPr>
-                <w:rFonts w:ascii="Cambria Math" w:hAnsi="Cambria Math"/>
-                <w:i/>
-                <w:color w:val="FF0000"/>
-              </w:rPr>
-            </m:ctrlPr>
-          </m:sSubPr>
-          <m:e>
-            <m:r>
-              <w:rPr>
-                <w:rFonts w:ascii="Cambria Math" w:hAnsi="Cambria Math"/>
-                <w:color w:val="FF0000"/>
-              </w:rPr>
-              <m:t>(x</m:t>
-            </m:r>
-          </m:e>
-          <m:sub>
-            <m:r>
-              <w:rPr>
-                <w:rFonts w:ascii="Cambria Math" w:hAnsi="Cambria Math"/>
-                <w:color w:val="FF0000"/>
-              </w:rPr>
-              <m:t>t-1</m:t>
-            </m:r>
-          </m:sub>
-        </m:sSub>
-        <m:r>
-          <w:rPr>
-            <w:rFonts w:ascii="Cambria Math" w:hAnsi="Cambria Math"/>
-            <w:color w:val="FF0000"/>
-          </w:rPr>
-          <m:t>,…,</m:t>
-        </m:r>
-        <m:sSub>
-          <m:sSubPr>
-            <m:ctrlPr>
-              <w:rPr>
-                <w:rFonts w:ascii="Cambria Math" w:hAnsi="Cambria Math"/>
-                <w:i/>
-                <w:color w:val="FF0000"/>
-              </w:rPr>
-            </m:ctrlPr>
-          </m:sSubPr>
-          <m:e>
-            <m:r>
-              <w:rPr>
-                <w:rFonts w:ascii="Cambria Math" w:hAnsi="Cambria Math"/>
-                <w:color w:val="FF0000"/>
-              </w:rPr>
-              <m:t>x</m:t>
-            </m:r>
-          </m:e>
-          <m:sub>
-            <m:r>
-              <w:rPr>
-                <w:rFonts w:ascii="Cambria Math" w:hAnsi="Cambria Math"/>
-                <w:color w:val="FF0000"/>
-              </w:rPr>
-              <m:t>n)</m:t>
-            </m:r>
-          </m:sub>
-        </m:sSub>
-      </m:oMath>
-      <w:r>
-        <w:rPr>
-          <w:color w:val="FF0000"/>
-        </w:rPr>
-        <w:t xml:space="preserve"> </w:t>
-      </w:r>
-      <w:r>
-        <w:rPr>
-          <w:color w:val="FF0000"/>
-        </w:rPr>
-        <w:t xml:space="preserve">it </w:t>
-      </w:r>
-      <w:r>
-        <w:rPr>
-          <w:color w:val="FF0000"/>
-        </w:rPr>
-        <w:t>cannot</w:t>
-      </w:r>
-      <w:r>
-        <w:rPr>
-          <w:color w:val="FF0000"/>
-        </w:rPr>
-        <w:t xml:space="preserve"> estimate how </w:t>
-      </w:r>
-      <w:r>
-        <w:rPr>
-          <w:color w:val="FF0000"/>
-        </w:rPr>
-        <w:t xml:space="preserve">the new </w:t>
-      </w:r>
-      <w:r>
-        <w:rPr>
-          <w:color w:val="FF0000"/>
-        </w:rPr>
-        <w:t xml:space="preserve">introduced </w:t>
-      </w:r>
-      <w:r>
-        <w:rPr>
-          <w:color w:val="FF0000"/>
-        </w:rPr>
-        <w:t xml:space="preserve">object in the frame </w:t>
-      </w:r>
-      <w:r>
-        <w:rPr>
-          <w:color w:val="FF0000"/>
-        </w:rPr>
-        <w:t xml:space="preserve">should flow </w:t>
-      </w:r>
-      <w:r>
-        <w:rPr>
-          <w:color w:val="FF0000"/>
-        </w:rPr>
-        <w:t>in the current frame.</w:t>
-      </w:r>
-      <w:r>
-        <w:rPr>
-          <w:color w:val="FF0000"/>
-        </w:rPr>
-        <w:t xml:space="preserve"> The second approach</w:t>
-      </w:r>
-      <w:r>
-        <w:rPr>
-          <w:color w:val="FF0000"/>
-        </w:rPr>
-        <w:t xml:space="preserve"> extend</w:t>
-      </w:r>
-      <w:r>
-        <w:rPr>
-          <w:color w:val="FF0000"/>
-        </w:rPr>
-        <w:t>s</w:t>
-      </w:r>
-      <w:r>
-        <w:rPr>
-          <w:color w:val="FF0000"/>
-        </w:rPr>
-        <w:t xml:space="preserve"> the previous one by introducing </w:t>
-      </w:r>
-      <w:r>
-        <w:rPr>
-          <w:color w:val="FF0000"/>
-        </w:rPr>
-        <w:t>optical flow</w:t>
-      </w:r>
-      <w:r>
-        <w:rPr>
-          <w:color w:val="FF0000"/>
-        </w:rPr>
-        <w:t>-</w:t>
-      </w:r>
-      <w:r>
-        <w:rPr>
-          <w:color w:val="FF0000"/>
-        </w:rPr>
-        <w:t xml:space="preserve">based frame warping </w:t>
-      </w:r>
-      <w:r>
-        <w:rPr>
-          <w:color w:val="FF0000"/>
-        </w:rPr>
-        <w:fldChar w:fldCharType="begin" w:fldLock="1"/>
-      </w:r>
-      <w:r>
-        <w:rPr>
-          <w:color w:val="FF0000"/>
-        </w:rPr>
-        <w:instrText>ADDIN CSL_CITATION {"citationItems":[{"id":"ITEM-1","itemData":{"DOI":"10.1145/3240508.3240708","ISBN":"9781450356657","abstract":"Although image-to-image translation has been widely studied, the video-to-video translation is rarely mentioned. In this paper, we propose an unified video-to-video translation framework to accomplish different tasks, like video super-resolution, video colourization, and video segmentation, etc. A consequent question within video-to-video translation lies in the flickering appearance along with the varying frames. To overcome this issue, a usual method is to incorporate the temporal loss between adjacent frames in the optimization, which is a kind of local frame-wise temporal consistency. We instead present a residual error based mechanism to ensure the video-level consistency of the same location in different frames (called дlobal temporal consistency). The global and local consistency are simultaneously integrated into our video-to-video framework to achieve more stable videos. Our method is based on the GAN framework, where we present a two-channel discriminator. One channel is to encode the video RGB space, and another is to encode the residual error of the video as a whole to meet the global consistency. Extensive experiments conducted on different video-to-video translation tasks verify the effectiveness and flexibleness of the proposed method.","author":[{"dropping-particle":"","family":"Wei","given":"Xingxing","non-dropping-particle":"","parse-names":false,"suffix":""},{"dropping-particle":"","family":"Feng","given":"Sitong","non-dropping-particle":"","parse-names":false,"suffix":""},{"dropping-particle":"","family":"Zhu","given":"Jun","non-dropping-particle":"","parse-names":false,"suffix":""},{"dropping-particle":"","family":"Su","given":"Hang","non-dropping-particle":"","parse-names":false,"suffix":""}],"container-title":"MM 2018 - Proceedings of the 2018 ACM Multimedia Conference","id":"ITEM-1","issued":{"date-parts":[["2018"]]},"page":"18-25","title":"Video-to-video translation with global temporal consistency","type":"article-journal"},"uris":["http://www.mendeley.com/documents/?uuid=a360d4fc-1493-40c5-b1e3-5c00b6118f54"]},{"id":"ITEM-2","itemData":{"DOI":"10.1145/3343031.3350937","ISBN":"9781450368896","abstract":"Unsupervised image-to-image translation is the task of translating an image from one domain to another in the absence of any paired training examples and tends to be more applicable to practical applications. Nevertheless, the extension of such synthesis from image-to-image to video-to-video is not trivial especially when capturing spatio-temporal structures in videos. The difficulty originates from the aspect that not only the visual appearance in each frame but also motion between consecutive frames should be realistic and consistent across transformation. This motivates us to explore both appearance structure and temporal continuity in video synthesis. In this paper, we present a new Motion-guided Cycle GAN, dubbed as Mocycle-GAN, that novelly integrates motion estimation into unpaired video translator. Technically, Mocycle-GAN capitalizes on three types of constrains: adversarial constraint discriminating between synthetic and real frame, cycle consistency encouraging an inverse translation on both frame and motion, and motion translation validating the transfer of motion between consecutive frames. Extensive experiments are conducted on video-to-labels and labels-to-video translation, and superior results are reported when comparing to state-of-the-art methods. More remarkably, we qualitatively demonstrate our Mocycle-GAN for both flower-to-flower and ambient condition transfer.","author":[{"dropping-particle":"","family":"Chen","given":"Yang","non-dropping-particle":"","parse-names":false,"suffix":""},{"dropping-particle":"","family":"Pan","given":"Yingwei","non-dropping-particle":"","parse-names":false,"suffix":""},{"dropping-particle":"","family":"Yao","given":"Ting","non-dropping-particle":"","parse-names":false,"suffix":""},{"dropping-particle":"","family":"Tian","given":"Xinmei","non-dropping-particle":"","parse-names":false,"suffix":""},{"dropping-particle":"","family":"Mei","given":"Tao","non-dropping-particle":"","parse-names":false,"suffix":""}],"container-title":"MM 2019 - Proceedings of the 27th ACM International Conference on Multimedia","id":"ITEM-2","issued":{"date-parts":[["2019","8","26"]]},"page":"647-655","title":"Mocycle-GAN: Unpaired video-to-video translation","type":"article-journal"},"uris":["http://www.mendeley.com/documents/?uuid=d607d2e0-e7fe-37d8-85bd-1c7af14beaac"]},{"id":"ITEM-3","itemData":{"abstract":"Image generation has raised tremendous attention in both academic and industrial areas, especially for the conditional and target-oriented image generation, such as criminal portrait and fashion design. Although the current studies have achieved preliminary results along this direction, they always focus on class labels as the condition where spatial contents are randomly generated from latent vectors. Edge details are usually blurred since spatial information is difficult to preserve. In light of this, we propose a novel Spatially Constrained Generative Adversarial Network (SCGAN), which decouples the spatial constraints from the latent vector and makes these constraints feasible as additional controllable signals. To enhance the spatial controllability, a generator network is specially designed to take a semantic segmentation, a latent vector and an attribute-level label as inputs step by step. Besides, a segmentor network is constructed to impose spatial constraints on the generator. Experimentally, we provide both visual and quantitative results on CelebA and DeepFashion datasets, and demonstrate that the proposed SCGAN is very effective in controlling the spatial contents as well as generating high-quality images.","author":[{"dropping-particle":"","family":"Jiang","given":"Songyao","non-dropping-particle":"","parse-names":false,"suffix":""},{"dropping-particle":"","family":"Liu","given":"Hongfu","non-dropping-particle":"","parse-names":false,"suffix":""},{"dropping-particle":"","family":"Wu","given":"Yue","non-dropping-particle":"","parse-names":false,"suffix":""},{"dropping-particle":"","family":"Fu","given":"Yun","non-dropping-particle":"","parse-names":false,"suffix":""}],"id":"ITEM-3","issued":{"date-parts":[["2019"]]},"page":"1-20","title":"Spatially Constrained Generative Adversarial Networks for Conditional Image Generation","type":"article-journal"},"uris":["http://www.mendeley.com/documents/?uuid=8ee1d2cb-7253-484f-9c8c-990136ff0d53"]},{"id":"ITEM-4","itemData":{"DOI":"10.1145/3343031.3350864","ISBN":"9781450368896","abstract":"In this paper, we investigate the problem of unpaired video-to-video translation. Given a video in the source domain, we aim to learn the conditional distribution of the corresponding video in the target domain, without seeing any pairs of corresponding videos. While signiicant progress has been made in the unpaired translation of images, directly applying these methods to an input video leads to low visual quality due to the additional time dimension. In particular, previous methods sufer from semantic inconsistency (i.e., semantic label lipping) and temporal lickering artifacts. To alleviate these issues, we propose a new framework that is composed of carefully-designed generators and discriminators, coupled with two core objective functions: 1) content preserving loss and 2) temporal consistency loss. Extensive qualitative and quantitative evaluations demonstrate the superior performance of the proposed method against previous approaches. We further apply our framework to a domain adaptation task and achieve favorable results.","author":[{"dropping-particle":"","family":"Park","given":"Kwanyong","non-dropping-particle":"","parse-names":false,"suffix":""},{"dropping-particle":"","family":"Woo","given":"Sanghyun","non-dropping-particle":"","parse-names":false,"suffix":""},{"dropping-particle":"","family":"Kim","given":"Dahun","non-dropping-particle":"","parse-names":false,"suffix":""},{"dropping-particle":"","family":"Cho","given":"Donghyeon","non-dropping-particle":"","parse-names":false,"suffix":""},{"dropping-particle":"","family":"Kweon","given":"In So","non-dropping-particle":"","parse-names":false,"suffix":""}],"container-title":"MM 2019 - Proceedings of the 27th ACM International Conference on Multimedia","id":"ITEM-4","issued":{"date-parts":[["2019","8","20"]]},"page":"1248-1257","title":"Preserving semantic and temporal consistency for unpaired video-to-video translation","type":"article-journal"},"uris":["http://www.mendeley.com/documents/?uuid=de13707f-732f-348d-a3e4-0580e08b080a"]}],"mendeley":{"formattedCitation":"[12], [19], [29], [37]","plainTextFormattedCitation":"[12], [19], [29], [37]","previouslyFormattedCitation":"[12], [19], [29], [37]"},"properties":{"noteIndex":0},"schema":"https://github.com/citation-style-language/schema/raw/master/csl-citation.json"}</w:instrText>
-      </w:r>
-      <w:r>
-        <w:rPr>
-          <w:color w:val="FF0000"/>
-        </w:rPr>
-        <w:fldChar w:fldCharType="separate"/>
-      </w:r>
-      <w:r>
-        <w:rPr>
-          <w:noProof/>
-          <w:color w:val="FF0000"/>
-        </w:rPr>
-        <w:t>[12], [19], [29], [37]</w:t>
-      </w:r>
-      <w:r>
-        <w:rPr>
-          <w:color w:val="FF0000"/>
-        </w:rPr>
-        <w:fldChar w:fldCharType="end"/>
-      </w:r>
-      <w:r>
-        <w:rPr>
-          <w:color w:val="FF0000"/>
-        </w:rPr>
-        <w:t xml:space="preserve">. The intuition of this approach is </w:t>
-      </w:r>
-      <w:r>
-        <w:rPr>
-          <w:color w:val="FF0000"/>
-        </w:rPr>
-        <w:t xml:space="preserve">a </w:t>
-      </w:r>
-      <w:r>
-        <w:rPr>
-          <w:color w:val="FF0000"/>
-        </w:rPr>
-        <w:t xml:space="preserve">frame </w:t>
-      </w:r>
-      <m:oMath>
-        <m:sSub>
-          <m:sSubPr>
-            <m:ctrlPr>
-              <w:rPr>
-                <w:rFonts w:ascii="Cambria Math" w:hAnsi="Cambria Math"/>
-                <w:i/>
-                <w:color w:val="FF0000"/>
-              </w:rPr>
-            </m:ctrlPr>
-          </m:sSubPr>
-          <m:e>
-            <m:acc>
-              <m:accPr>
-                <m:chr m:val="̇"/>
-                <m:ctrlPr>
-                  <w:rPr>
-                    <w:rFonts w:ascii="Cambria Math" w:hAnsi="Cambria Math"/>
-                    <w:i/>
-                    <w:color w:val="FF0000"/>
-                  </w:rPr>
-                </m:ctrlPr>
-              </m:accPr>
-              <m:e>
-                <m:r>
-                  <w:rPr>
-                    <w:rFonts w:ascii="Cambria Math" w:hAnsi="Cambria Math"/>
-                    <w:color w:val="FF0000"/>
-                  </w:rPr>
-                  <m:t>x</m:t>
-                </m:r>
-              </m:e>
-            </m:acc>
-          </m:e>
-          <m:sub>
-            <m:r>
-              <w:rPr>
-                <w:rFonts w:ascii="Cambria Math" w:hAnsi="Cambria Math"/>
-                <w:color w:val="FF0000"/>
-              </w:rPr>
-              <m:t>t</m:t>
-            </m:r>
-          </m:sub>
-        </m:sSub>
-      </m:oMath>
-      <w:r>
-        <w:rPr>
-          <w:rFonts w:eastAsiaTheme="minorEastAsia"/>
-          <w:color w:val="FF0000"/>
-        </w:rPr>
-        <w:t xml:space="preserve">(generated frame) is warped one optical flow </w:t>
-      </w:r>
-      <m:oMath>
-        <m:sSub>
-          <m:sSubPr>
-            <m:ctrlPr>
-              <w:rPr>
-                <w:rFonts w:ascii="Cambria Math" w:hAnsi="Cambria Math"/>
-                <w:i/>
-                <w:color w:val="FF0000"/>
-              </w:rPr>
-            </m:ctrlPr>
-          </m:sSubPr>
-          <m:e>
-            <m:r>
-              <w:rPr>
-                <w:rFonts w:ascii="Cambria Math" w:hAnsi="Cambria Math"/>
-                <w:color w:val="FF0000"/>
-              </w:rPr>
-              <m:t>f</m:t>
-            </m:r>
-          </m:e>
-          <m:sub>
-            <m:r>
-              <w:rPr>
-                <w:rFonts w:ascii="Cambria Math" w:hAnsi="Cambria Math"/>
-                <w:color w:val="FF0000"/>
-              </w:rPr>
-              <m:t>t</m:t>
-            </m:r>
-          </m:sub>
-        </m:sSub>
-      </m:oMath>
-      <w:r>
-        <w:rPr>
-          <w:color w:val="FF0000"/>
-        </w:rPr>
-        <w:t xml:space="preserve"> between consecutive frame </w:t>
-      </w:r>
-      <w:r>
-        <w:rPr>
-          <w:rFonts w:eastAsiaTheme="minorEastAsia"/>
-          <w:color w:val="FF0000"/>
-        </w:rPr>
-        <w:t>(e.g.</w:t>
-      </w:r>
-      <m:oMath>
-        <m:sSub>
-          <m:sSubPr>
-            <m:ctrlPr>
-              <w:rPr>
-                <w:rFonts w:ascii="Cambria Math" w:hAnsi="Cambria Math"/>
-                <w:i/>
-                <w:color w:val="FF0000"/>
-              </w:rPr>
-            </m:ctrlPr>
-          </m:sSubPr>
-          <m:e>
-            <m:r>
-              <w:rPr>
-                <w:rFonts w:ascii="Cambria Math" w:hAnsi="Cambria Math"/>
-                <w:color w:val="FF0000"/>
-              </w:rPr>
-              <m:t>x</m:t>
-            </m:r>
-          </m:e>
-          <m:sub>
-            <m:r>
-              <w:rPr>
-                <w:rFonts w:ascii="Cambria Math" w:hAnsi="Cambria Math"/>
-                <w:color w:val="FF0000"/>
-              </w:rPr>
-              <m:t>t-1</m:t>
-            </m:r>
-          </m:sub>
-        </m:sSub>
-      </m:oMath>
-      <w:r>
-        <w:rPr>
-          <w:rFonts w:eastAsiaTheme="minorEastAsia"/>
-          <w:color w:val="FF0000"/>
-        </w:rPr>
-        <w:t xml:space="preserve"> and </w:t>
-      </w:r>
-      <m:oMath>
-        <m:sSub>
-          <m:sSubPr>
-            <m:ctrlPr>
-              <w:rPr>
-                <w:rFonts w:ascii="Cambria Math" w:hAnsi="Cambria Math"/>
-                <w:i/>
-                <w:color w:val="FF0000"/>
-              </w:rPr>
-            </m:ctrlPr>
-          </m:sSubPr>
-          <m:e>
-            <m:r>
-              <w:rPr>
-                <w:rFonts w:ascii="Cambria Math" w:hAnsi="Cambria Math"/>
-                <w:color w:val="FF0000"/>
-              </w:rPr>
-              <m:t>x</m:t>
-            </m:r>
-          </m:e>
-          <m:sub>
-            <m:r>
-              <w:rPr>
-                <w:rFonts w:ascii="Cambria Math" w:hAnsi="Cambria Math"/>
-                <w:color w:val="FF0000"/>
-              </w:rPr>
-              <m:t>t</m:t>
-            </m:r>
-          </m:sub>
-        </m:sSub>
-      </m:oMath>
-      <w:r>
-        <w:rPr>
-          <w:rFonts w:eastAsiaTheme="minorEastAsia"/>
-          <w:color w:val="FF0000"/>
-        </w:rPr>
-        <w:t>)</w:t>
-      </w:r>
-      <w:r>
-        <w:rPr>
-          <w:color w:val="FF0000"/>
-        </w:rPr>
-        <w:t>. Recent work</w:t>
-      </w:r>
-      <w:r>
-        <w:rPr>
-          <w:color w:val="FF0000"/>
-        </w:rPr>
-        <w:t xml:space="preserve"> </w:t>
-      </w:r>
-      <w:r>
-        <w:rPr>
-          <w:color w:val="FF0000"/>
-        </w:rPr>
-        <w:fldChar w:fldCharType="begin" w:fldLock="1"/>
-      </w:r>
-      <w:r>
-        <w:rPr>
-          <w:color w:val="FF0000"/>
-        </w:rPr>
-        <w:instrText>ADDIN CSL_CITATION {"citationItems":[{"id":"ITEM-1","itemData":{"abstract":"Image generation has raised tremendous attention in both academic and industrial areas, especially for the conditional and target-oriented image generation, such as criminal portrait and fashion design. Although the current studies have achieved preliminary results along this direction, they always focus on class labels as the condition where spatial contents are randomly generated from latent vectors. Edge details are usually blurred since spatial information is difficult to preserve. In light of this, we propose a novel Spatially Constrained Generative Adversarial Network (SCGAN), which decouples the spatial constraints from the latent vector and makes these constraints feasible as additional controllable signals. To enhance the spatial controllability, a generator network is specially designed to take a semantic segmentation, a latent vector and an attribute-level label as inputs step by step. Besides, a segmentor network is constructed to impose spatial constraints on the generator. Experimentally, we provide both visual and quantitative results on CelebA and DeepFashion datasets, and demonstrate that the proposed SCGAN is very effective in controlling the spatial contents as well as generating high-quality images.","author":[{"dropping-particle":"","family":"Jiang","given":"Songyao","non-dropping-particle":"","parse-names":false,"suffix":""},{"dropping-particle":"","family":"Liu","given":"Hongfu","non-dropping-particle":"","parse-names":false,"suffix":""},{"dropping-particle":"","family":"Wu","given":"Yue","non-dropping-particle":"","parse-names":false,"suffix":""},{"dropping-particle":"","family":"Fu","given":"Yun","non-dropping-particle":"","parse-names":false,"suffix":""}],"id":"ITEM-1","issued":{"date-parts":[["2019"]]},"page":"1-20","title":"Spatially Constrained Generative Adversarial Networks for Conditional Image Generation","type":"article-journal"},"uris":["http://www.mendeley.com/documents/?uuid=8ee1d2cb-7253-484f-9c8c-990136ff0d53"]}],"mendeley":{"formattedCitation":"[37]","plainTextFormattedCitation":"[37]","previouslyFormattedCitation":"[37]"},"properties":{"noteIndex":0},"schema":"https://github.com/citation-style-language/schema/raw/master/csl-citation.json"}</w:instrText>
-      </w:r>
-      <w:r>
-        <w:rPr>
-          <w:color w:val="FF0000"/>
-        </w:rPr>
-        <w:fldChar w:fldCharType="separate"/>
-      </w:r>
-      <w:r>
-        <w:rPr>
-          <w:noProof/>
-          <w:color w:val="FF0000"/>
-        </w:rPr>
-        <w:t>[37]</w:t>
-      </w:r>
-      <w:r>
-        <w:rPr>
-          <w:color w:val="FF0000"/>
-        </w:rPr>
-        <w:fldChar w:fldCharType="end"/>
-      </w:r>
-      <w:r>
-        <w:rPr>
-          <w:color w:val="FF0000"/>
-        </w:rPr>
-        <w:t xml:space="preserve"> </w:t>
-      </w:r>
-      <w:r>
-        <w:rPr>
-          <w:color w:val="FF0000"/>
-        </w:rPr>
-        <w:t xml:space="preserve">Generator network transfer input frames </w:t>
-      </w:r>
-      <m:oMath>
-        <m:sSub>
-          <m:sSubPr>
-            <m:ctrlPr>
-              <w:rPr>
-                <w:rFonts w:ascii="Cambria Math" w:hAnsi="Cambria Math"/>
-                <w:i/>
-                <w:color w:val="FF0000"/>
-              </w:rPr>
-            </m:ctrlPr>
-          </m:sSubPr>
-          <m:e>
-            <m:sSub>
-              <m:sSubPr>
-                <m:ctrlPr>
-                  <w:rPr>
-                    <w:rFonts w:ascii="Cambria Math" w:hAnsi="Cambria Math"/>
-                    <w:i/>
-                    <w:color w:val="FF0000"/>
-                  </w:rPr>
-                </m:ctrlPr>
-              </m:sSubPr>
-              <m:e>
-                <m:r>
-                  <w:rPr>
-                    <w:rFonts w:ascii="Cambria Math" w:hAnsi="Cambria Math"/>
-                    <w:color w:val="FF0000"/>
-                  </w:rPr>
-                  <m:t>x</m:t>
-                </m:r>
-              </m:e>
-              <m:sub>
-                <m:r>
-                  <w:rPr>
-                    <w:rFonts w:ascii="Cambria Math" w:hAnsi="Cambria Math"/>
-                    <w:color w:val="FF0000"/>
-                  </w:rPr>
-                  <m:t>t-2</m:t>
-                </m:r>
-              </m:sub>
-            </m:sSub>
-            <m:r>
-              <w:rPr>
-                <w:rFonts w:ascii="Cambria Math" w:hAnsi="Cambria Math"/>
-                <w:color w:val="FF0000"/>
-              </w:rPr>
-              <m:t>,x</m:t>
-            </m:r>
-          </m:e>
-          <m:sub>
-            <m:r>
-              <w:rPr>
-                <w:rFonts w:ascii="Cambria Math" w:hAnsi="Cambria Math"/>
-                <w:color w:val="FF0000"/>
-              </w:rPr>
-              <m:t>t-1</m:t>
-            </m:r>
-          </m:sub>
-        </m:sSub>
-        <m:r>
-          <w:rPr>
-            <w:rFonts w:ascii="Cambria Math" w:eastAsiaTheme="minorEastAsia" w:hAnsi="Cambria Math"/>
-            <w:color w:val="FF0000"/>
-          </w:rPr>
-          <m:t>,</m:t>
-        </m:r>
-        <m:sSub>
-          <m:sSubPr>
-            <m:ctrlPr>
-              <w:rPr>
-                <w:rFonts w:ascii="Cambria Math" w:hAnsi="Cambria Math"/>
-                <w:i/>
-                <w:color w:val="FF0000"/>
-              </w:rPr>
-            </m:ctrlPr>
-          </m:sSubPr>
-          <m:e>
-            <m:r>
-              <w:rPr>
-                <w:rFonts w:ascii="Cambria Math" w:hAnsi="Cambria Math"/>
-                <w:color w:val="FF0000"/>
-              </w:rPr>
-              <m:t>x</m:t>
-            </m:r>
-          </m:e>
-          <m:sub>
-            <m:r>
-              <w:rPr>
-                <w:rFonts w:ascii="Cambria Math" w:hAnsi="Cambria Math"/>
-                <w:color w:val="FF0000"/>
-              </w:rPr>
-              <m:t>t</m:t>
-            </m:r>
-          </m:sub>
-        </m:sSub>
-      </m:oMath>
-      <w:r>
-        <w:rPr>
-          <w:color w:val="FF0000"/>
-        </w:rPr>
-        <w:t xml:space="preserve"> to output frames </w:t>
-      </w:r>
-      <m:oMath>
-        <m:sSub>
-          <m:sSubPr>
-            <m:ctrlPr>
-              <w:rPr>
-                <w:rFonts w:ascii="Cambria Math" w:hAnsi="Cambria Math"/>
-                <w:i/>
-                <w:color w:val="FF0000"/>
-              </w:rPr>
-            </m:ctrlPr>
-          </m:sSubPr>
-          <m:e>
-            <m:sSub>
-              <m:sSubPr>
-                <m:ctrlPr>
-                  <w:rPr>
-                    <w:rFonts w:ascii="Cambria Math" w:hAnsi="Cambria Math"/>
-                    <w:i/>
-                    <w:color w:val="FF0000"/>
-                  </w:rPr>
-                </m:ctrlPr>
-              </m:sSubPr>
-              <m:e>
-                <m:acc>
-                  <m:accPr>
-                    <m:chr m:val="̇"/>
-                    <m:ctrlPr>
-                      <w:rPr>
-                        <w:rFonts w:ascii="Cambria Math" w:hAnsi="Cambria Math"/>
-                        <w:i/>
-                        <w:color w:val="FF0000"/>
-                      </w:rPr>
-                    </m:ctrlPr>
-                  </m:accPr>
-                  <m:e>
-                    <m:r>
-                      <w:rPr>
-                        <w:rFonts w:ascii="Cambria Math" w:hAnsi="Cambria Math"/>
-                        <w:color w:val="FF0000"/>
-                      </w:rPr>
-                      <m:t>x</m:t>
-                    </m:r>
-                  </m:e>
-                </m:acc>
-              </m:e>
-              <m:sub>
-                <m:r>
-                  <w:rPr>
-                    <w:rFonts w:ascii="Cambria Math" w:hAnsi="Cambria Math"/>
-                    <w:color w:val="FF0000"/>
-                  </w:rPr>
-                  <m:t>t-2</m:t>
-                </m:r>
-              </m:sub>
-            </m:sSub>
-            <m:r>
-              <w:rPr>
-                <w:rFonts w:ascii="Cambria Math" w:hAnsi="Cambria Math"/>
-                <w:color w:val="FF0000"/>
-              </w:rPr>
-              <m:t>,</m:t>
-            </m:r>
-            <m:acc>
-              <m:accPr>
-                <m:chr m:val="̇"/>
-                <m:ctrlPr>
-                  <w:rPr>
-                    <w:rFonts w:ascii="Cambria Math" w:hAnsi="Cambria Math"/>
-                    <w:i/>
-                    <w:color w:val="FF0000"/>
-                  </w:rPr>
-                </m:ctrlPr>
-              </m:accPr>
-              <m:e>
-                <m:r>
-                  <w:rPr>
-                    <w:rFonts w:ascii="Cambria Math" w:hAnsi="Cambria Math"/>
-                    <w:color w:val="FF0000"/>
-                  </w:rPr>
-                  <m:t>x</m:t>
-                </m:r>
-              </m:e>
-            </m:acc>
-          </m:e>
-          <m:sub>
-            <m:r>
-              <w:rPr>
-                <w:rFonts w:ascii="Cambria Math" w:hAnsi="Cambria Math"/>
-                <w:color w:val="FF0000"/>
-              </w:rPr>
-              <m:t>t-1</m:t>
-            </m:r>
-          </m:sub>
-        </m:sSub>
-        <m:r>
-          <w:rPr>
-            <w:rFonts w:ascii="Cambria Math" w:eastAsiaTheme="minorEastAsia" w:hAnsi="Cambria Math"/>
-            <w:color w:val="FF0000"/>
-          </w:rPr>
-          <m:t>,</m:t>
-        </m:r>
-        <m:sSub>
-          <m:sSubPr>
-            <m:ctrlPr>
-              <w:rPr>
-                <w:rFonts w:ascii="Cambria Math" w:hAnsi="Cambria Math"/>
-                <w:i/>
-                <w:color w:val="FF0000"/>
-              </w:rPr>
-            </m:ctrlPr>
-          </m:sSubPr>
-          <m:e>
-            <m:acc>
-              <m:accPr>
-                <m:chr m:val="̇"/>
-                <m:ctrlPr>
-                  <w:rPr>
-                    <w:rFonts w:ascii="Cambria Math" w:hAnsi="Cambria Math"/>
-                    <w:i/>
-                    <w:color w:val="FF0000"/>
-                  </w:rPr>
-                </m:ctrlPr>
-              </m:accPr>
-              <m:e>
-                <m:r>
-                  <w:rPr>
-                    <w:rFonts w:ascii="Cambria Math" w:hAnsi="Cambria Math"/>
-                    <w:color w:val="FF0000"/>
-                  </w:rPr>
-                  <m:t>x</m:t>
-                </m:r>
-              </m:e>
-            </m:acc>
-          </m:e>
-          <m:sub>
-            <m:r>
-              <w:rPr>
-                <w:rFonts w:ascii="Cambria Math" w:hAnsi="Cambria Math"/>
-                <w:color w:val="FF0000"/>
-              </w:rPr>
-              <m:t>t</m:t>
-            </m:r>
-          </m:sub>
-        </m:sSub>
-      </m:oMath>
-      <w:r>
-        <w:rPr>
-          <w:color w:val="FF0000"/>
-        </w:rPr>
-        <w:t xml:space="preserve">. Alongside they compute the optical flow </w:t>
-      </w:r>
-      <m:oMath>
-        <m:r>
-          <w:rPr>
-            <w:rFonts w:ascii="Cambria Math" w:hAnsi="Cambria Math"/>
-            <w:color w:val="FF0000"/>
-          </w:rPr>
-          <m:t>f</m:t>
-        </m:r>
-      </m:oMath>
-      <w:r>
-        <w:rPr>
-          <w:color w:val="FF0000"/>
-        </w:rPr>
-        <w:t xml:space="preserve"> between the neighboring frames (e.g. </w:t>
-      </w:r>
-      <m:oMath>
-        <m:sSub>
-          <m:sSubPr>
-            <m:ctrlPr>
-              <w:rPr>
-                <w:rFonts w:ascii="Cambria Math" w:hAnsi="Cambria Math"/>
-                <w:i/>
-                <w:color w:val="FF0000"/>
-              </w:rPr>
-            </m:ctrlPr>
-          </m:sSubPr>
-          <m:e>
-            <m:r>
-              <w:rPr>
-                <w:rFonts w:ascii="Cambria Math" w:hAnsi="Cambria Math"/>
-                <w:color w:val="FF0000"/>
-              </w:rPr>
-              <m:t>x</m:t>
-            </m:r>
-          </m:e>
-          <m:sub>
-            <m:r>
-              <w:rPr>
-                <w:rFonts w:ascii="Cambria Math" w:hAnsi="Cambria Math"/>
-                <w:color w:val="FF0000"/>
-              </w:rPr>
-              <m:t>t-1</m:t>
-            </m:r>
-          </m:sub>
-        </m:sSub>
-        <m:r>
-          <w:rPr>
-            <w:rFonts w:ascii="Cambria Math" w:eastAsiaTheme="minorEastAsia" w:hAnsi="Cambria Math"/>
-            <w:color w:val="FF0000"/>
-          </w:rPr>
-          <m:t>,</m:t>
-        </m:r>
-        <m:sSub>
-          <m:sSubPr>
-            <m:ctrlPr>
-              <w:rPr>
-                <w:rFonts w:ascii="Cambria Math" w:hAnsi="Cambria Math"/>
-                <w:i/>
-                <w:color w:val="FF0000"/>
-              </w:rPr>
-            </m:ctrlPr>
-          </m:sSubPr>
-          <m:e>
-            <m:r>
-              <w:rPr>
-                <w:rFonts w:ascii="Cambria Math" w:hAnsi="Cambria Math"/>
-                <w:color w:val="FF0000"/>
-              </w:rPr>
-              <m:t>x</m:t>
-            </m:r>
-          </m:e>
-          <m:sub>
-            <m:r>
-              <w:rPr>
-                <w:rFonts w:ascii="Cambria Math" w:hAnsi="Cambria Math"/>
-                <w:color w:val="FF0000"/>
-              </w:rPr>
-              <m:t>t</m:t>
-            </m:r>
-          </m:sub>
-        </m:sSub>
-      </m:oMath>
-      <w:r>
-        <w:rPr>
-          <w:color w:val="FF0000"/>
-        </w:rPr>
-        <w:t>). Then</w:t>
-      </w:r>
-      <w:r>
-        <w:rPr>
-          <w:color w:val="FF0000"/>
-        </w:rPr>
-        <w:t xml:space="preserve"> </w:t>
-      </w:r>
-      <m:oMath>
-        <m:sSub>
-          <m:sSubPr>
-            <m:ctrlPr>
-              <w:rPr>
-                <w:rFonts w:ascii="Cambria Math" w:hAnsi="Cambria Math"/>
-                <w:i/>
-                <w:color w:val="FF0000"/>
-              </w:rPr>
-            </m:ctrlPr>
-          </m:sSubPr>
-          <m:e>
-            <m:acc>
-              <m:accPr>
-                <m:chr m:val="̇"/>
-                <m:ctrlPr>
-                  <w:rPr>
-                    <w:rFonts w:ascii="Cambria Math" w:hAnsi="Cambria Math"/>
-                    <w:i/>
-                    <w:color w:val="FF0000"/>
-                  </w:rPr>
-                </m:ctrlPr>
-              </m:accPr>
-              <m:e>
-                <m:r>
-                  <w:rPr>
-                    <w:rFonts w:ascii="Cambria Math" w:hAnsi="Cambria Math"/>
-                    <w:color w:val="FF0000"/>
-                  </w:rPr>
-                  <m:t>x</m:t>
-                </m:r>
-              </m:e>
-            </m:acc>
-          </m:e>
-          <m:sub>
-            <m:r>
-              <w:rPr>
-                <w:rFonts w:ascii="Cambria Math" w:hAnsi="Cambria Math"/>
-                <w:color w:val="FF0000"/>
-              </w:rPr>
-              <m:t>t-1</m:t>
-            </m:r>
-          </m:sub>
-        </m:sSub>
-      </m:oMath>
-      <w:r>
-        <w:rPr>
-          <w:color w:val="FF0000"/>
-        </w:rPr>
-        <w:t xml:space="preserve"> is warped </w:t>
-      </w:r>
-      <w:r>
-        <w:rPr>
-          <w:color w:val="FF0000"/>
-        </w:rPr>
-        <w:t>using</w:t>
-      </w:r>
-      <w:r>
-        <w:rPr>
-          <w:color w:val="FF0000"/>
-        </w:rPr>
-        <w:t xml:space="preserve"> </w:t>
-      </w:r>
-      <m:oMath>
-        <m:r>
-          <w:rPr>
-            <w:rFonts w:ascii="Cambria Math" w:hAnsi="Cambria Math"/>
-            <w:color w:val="FF0000"/>
-          </w:rPr>
-          <m:t>f</m:t>
-        </m:r>
-      </m:oMath>
-      <w:r>
-        <w:rPr>
-          <w:color w:val="FF0000"/>
-        </w:rPr>
-        <w:t xml:space="preserve"> to produce</w:t>
-      </w:r>
-      <w:r>
-        <w:rPr>
-          <w:color w:val="FF0000"/>
-        </w:rPr>
-        <w:t xml:space="preserve"> </w:t>
-      </w:r>
-      <m:oMath>
-        <m:sSub>
-          <m:sSubPr>
-            <m:ctrlPr>
-              <w:rPr>
-                <w:rFonts w:ascii="Cambria Math" w:hAnsi="Cambria Math"/>
-                <w:i/>
-                <w:color w:val="FF0000"/>
-              </w:rPr>
-            </m:ctrlPr>
-          </m:sSubPr>
-          <m:e>
-            <m:acc>
-              <m:accPr>
-                <m:ctrlPr>
-                  <w:rPr>
-                    <w:rFonts w:ascii="Cambria Math" w:hAnsi="Cambria Math"/>
-                    <w:i/>
-                    <w:color w:val="FF0000"/>
-                  </w:rPr>
-                </m:ctrlPr>
-              </m:accPr>
-              <m:e>
-                <m:r>
-                  <w:rPr>
-                    <w:rFonts w:ascii="Cambria Math" w:hAnsi="Cambria Math"/>
-                    <w:color w:val="FF0000"/>
-                  </w:rPr>
-                  <m:t>x</m:t>
-                </m:r>
-              </m:e>
-            </m:acc>
-          </m:e>
-          <m:sub>
-            <m:r>
-              <w:rPr>
-                <w:rFonts w:ascii="Cambria Math" w:hAnsi="Cambria Math"/>
-                <w:color w:val="FF0000"/>
-              </w:rPr>
-              <m:t>t</m:t>
-            </m:r>
-          </m:sub>
-        </m:sSub>
-      </m:oMath>
-      <w:r>
-        <w:rPr>
-          <w:color w:val="FF0000"/>
-        </w:rPr>
-        <w:t xml:space="preserve"> </w:t>
-      </w:r>
-      <w:r>
-        <w:rPr>
-          <w:color w:val="FF0000"/>
-        </w:rPr>
-        <w:t xml:space="preserve"> to align </w:t>
-      </w:r>
-      <m:oMath>
-        <m:sSub>
-          <m:sSubPr>
-            <m:ctrlPr>
-              <w:rPr>
-                <w:rFonts w:ascii="Cambria Math" w:hAnsi="Cambria Math"/>
-                <w:i/>
-                <w:color w:val="FF0000"/>
-              </w:rPr>
-            </m:ctrlPr>
-          </m:sSubPr>
-          <m:e>
-            <m:acc>
-              <m:accPr>
-                <m:chr m:val="̇"/>
-                <m:ctrlPr>
-                  <w:rPr>
-                    <w:rFonts w:ascii="Cambria Math" w:hAnsi="Cambria Math"/>
-                    <w:i/>
-                    <w:color w:val="FF0000"/>
-                  </w:rPr>
-                </m:ctrlPr>
-              </m:accPr>
-              <m:e>
-                <m:r>
-                  <w:rPr>
-                    <w:rFonts w:ascii="Cambria Math" w:hAnsi="Cambria Math"/>
-                    <w:color w:val="FF0000"/>
-                  </w:rPr>
-                  <m:t>x</m:t>
-                </m:r>
-              </m:e>
-            </m:acc>
-          </m:e>
-          <m:sub>
-            <m:r>
-              <w:rPr>
-                <w:rFonts w:ascii="Cambria Math" w:hAnsi="Cambria Math"/>
-                <w:color w:val="FF0000"/>
-              </w:rPr>
-              <m:t>t</m:t>
-            </m:r>
-          </m:sub>
-        </m:sSub>
-      </m:oMath>
-      <w:r>
-        <w:rPr>
-          <w:rFonts w:eastAsiaTheme="minorEastAsia"/>
-          <w:color w:val="FF0000"/>
-        </w:rPr>
-        <w:t>. Implicitly</w:t>
-      </w:r>
-      <w:r>
-        <w:rPr>
-          <w:color w:val="FF0000"/>
-        </w:rPr>
-        <w:t xml:space="preserve"> </w:t>
-      </w:r>
-      <w:r>
-        <w:rPr>
-          <w:color w:val="FF0000"/>
-        </w:rPr>
-        <w:t>the network transfers spatial information from domain to domain and using optical flow it learns how to transfer motion from domain to domain.</w:t>
-      </w:r>
-      <w:r>
-        <w:rPr>
-          <w:color w:val="FF0000"/>
-        </w:rPr>
-        <w:t xml:space="preserve"> </w:t>
-      </w:r>
-      <w:r>
-        <w:rPr>
-          <w:color w:val="FF0000"/>
-        </w:rPr>
-        <w:fldChar w:fldCharType="begin" w:fldLock="1"/>
-      </w:r>
-      <w:r>
-        <w:rPr>
-          <w:color w:val="FF0000"/>
-        </w:rPr>
-        <w:instrText>ADDIN CSL_CITATION {"citationItems":[{"id":"ITEM-1","itemData":{"DOI":"10.1145/3240508.3240708","ISBN":"9781450356657","abstract":"Although image-to-image translation has been widely studied, the video-to-video translation is rarely mentioned. In this paper, we propose an unified video-to-video translation framework to accomplish different tasks, like video super-resolution, video colourization, and video segmentation, etc. A consequent question within video-to-video translation lies in the flickering appearance along with the varying frames. To overcome this issue, a usual method is to incorporate the temporal loss between adjacent frames in the optimization, which is a kind of local frame-wise temporal consistency. We instead present a residual error based mechanism to ensure the video-level consistency of the same location in different frames (called дlobal temporal consistency). The global and local consistency are simultaneously integrated into our video-to-video framework to achieve more stable videos. Our method is based on the GAN framework, where we present a two-channel discriminator. One channel is to encode the video RGB space, and another is to encode the residual error of the video as a whole to meet the global consistency. Extensive experiments conducted on different video-to-video translation tasks verify the effectiveness and flexibleness of the proposed method.","author":[{"dropping-particle":"","family":"Wei","given":"Xingxing","non-dropping-particle":"","parse-names":false,"suffix":""},{"dropping-particle":"","family":"Feng","given":"Sitong","non-dropping-particle":"","parse-names":false,"suffix":""},{"dropping-particle":"","family":"Zhu","given":"Jun","non-dropping-particle":"","parse-names":false,"suffix":""},{"dropping-particle":"","family":"Su","given":"Hang","non-dropping-particle":"","parse-names":false,"suffix":""}],"container-title":"MM 2018 - Proceedings of the 2018 ACM Multimedia Conference","id":"ITEM-1","issued":{"date-parts":[["2018"]]},"page":"18-25","title":"Video-to-video translation with global temporal consistency","type":"article-journal"},"uris":["http://www.mendeley.com/documents/?uuid=a360d4fc-1493-40c5-b1e3-5c00b6118f54"]}],"mendeley":{"formattedCitation":"[19]","plainTextFormattedCitation":"[19]","previouslyFormattedCitation":"[19]"},"properties":{"noteIndex":0},"schema":"https://github.com/citation-style-language/schema/raw/master/csl-citation.json"}</w:instrText>
-      </w:r>
-      <w:r>
-        <w:rPr>
-          <w:color w:val="FF0000"/>
-        </w:rPr>
-        <w:fldChar w:fldCharType="separate"/>
-      </w:r>
-      <w:r>
-        <w:rPr>
-          <w:noProof/>
-          <w:color w:val="FF0000"/>
-        </w:rPr>
-        <w:t>[19]</w:t>
-      </w:r>
-      <w:r>
-        <w:rPr>
-          <w:color w:val="FF0000"/>
-        </w:rPr>
-        <w:fldChar w:fldCharType="end"/>
-      </w:r>
-      <w:r>
-        <w:rPr>
-          <w:color w:val="FF0000"/>
-        </w:rPr>
-        <w:t xml:space="preserve"> </w:t>
-      </w:r>
-      <w:r>
-        <w:rPr>
-          <w:color w:val="FF0000"/>
-          <w:highlight w:val="yellow"/>
-        </w:rPr>
-        <w:t>extend by further introducing global temporal constraint.</w:t>
-      </w:r>
-    </w:p>
-    <w:p>
-      <w:pPr>
-        <w:rPr>
-          <w:color w:val="FF0000"/>
-        </w:rPr>
-      </w:pPr>
-      <w:r>
-        <w:rPr>
-          <w:color w:val="FF0000"/>
-          <w:highlight w:val="yellow"/>
-        </w:rPr>
-        <w:t>Inspired</w:t>
-      </w:r>
-      <w:r>
-        <w:rPr>
-          <w:color w:val="FF0000"/>
-          <w:highlight w:val="yellow"/>
-        </w:rPr>
-        <w:t xml:space="preserve"> by </w:t>
-      </w:r>
-      <w:r>
-        <w:rPr>
-          <w:color w:val="FF0000"/>
-          <w:highlight w:val="yellow"/>
-        </w:rPr>
-        <w:fldChar w:fldCharType="begin" w:fldLock="1"/>
-      </w:r>
-      <w:r>
-        <w:rPr>
-          <w:color w:val="FF0000"/>
-          <w:highlight w:val="yellow"/>
-        </w:rPr>
-        <w:instrText>ADDIN CSL_CITATION {"citationItems":[{"id":"ITEM-1","itemData":{"DOI":"10.1007/978-3-030-01228-1_8","ISBN":"9783030012274","ISSN":"16113349","abstract":"We introduce a data-driven approach for unsupervised video retargeting that translates content from one domain to another while preserving the style native to a domain, i.e., if contents of John Oliver’s speech were to be transferred to Stephen Colbert, then the generated content/speech should be in Stephen Colbert’s style. Our approach combines both spatial and temporal information along with adversarial losses for content translation and style preservation. In this work, we first study the advantages of using spatiotemporal constraints over spatial constraints for effective retargeting. We then demonstrate the proposed approach for the problems where information in both space and time matters such as face-to-face translation, flower-to-flower, wind and cloud synthesis, sunrise and sunset.","author":[{"dropping-particle":"","family":"Bansal","given":"Aayush","non-dropping-particle":"","parse-names":false,"suffix":""},{"dropping-particle":"","family":"Ma","given":"Shugao","non-dropping-particle":"","parse-names":false,"suffix":""},{"dropping-particle":"","family":"Ramanan","given":"Deva","non-dropping-particle":"","parse-names":false,"suffix":""},{"dropping-particle":"","family":"Sheikh","given":"Yaser","non-dropping-particle":"","parse-names":false,"suffix":""}],"container-title":"Lecture Notes in Computer Science (including subseries Lecture Notes in Artificial Intelligence and Lecture Notes in Bioinformatics)","id":"ITEM-1","issued":{"date-parts":[["2018"]]},"page":"122-138","publisher":"Springer Verlag","title":"Recycle-GAN: Unsupervised Video Retargeting","type":"paper-conference","volume":"11209 LNCS"},"uris":["http://www.mendeley.com/documents/?uuid=63a936b1-5132-350e-b2c4-775a40ef0a95"]}],"mendeley":{"formattedCitation":"[11]","plainTextFormattedCitation":"[11]","previouslyFormattedCitation":"[11]"},"properties":{"noteIndex":0},"schema":"https://github.com/citation-style-language/schema/raw/master/csl-citation.json"}</w:instrText>
-      </w:r>
-      <w:r>
-        <w:rPr>
-          <w:color w:val="FF0000"/>
-          <w:highlight w:val="yellow"/>
-        </w:rPr>
-        <w:fldChar w:fldCharType="separate"/>
-      </w:r>
-      <w:r>
-        <w:rPr>
-          <w:noProof/>
-          <w:color w:val="FF0000"/>
-          <w:highlight w:val="yellow"/>
-        </w:rPr>
-        <w:t>[11]</w:t>
-      </w:r>
-      <w:r>
-        <w:rPr>
-          <w:color w:val="FF0000"/>
-          <w:highlight w:val="yellow"/>
-        </w:rPr>
-        <w:fldChar w:fldCharType="end"/>
-      </w:r>
-      <w:r>
-        <w:rPr>
-          <w:color w:val="FF0000"/>
-          <w:highlight w:val="yellow"/>
-        </w:rPr>
-        <w:t>,</w:t>
-      </w:r>
-      <w:r>
-        <w:rPr>
-          <w:color w:val="FF0000"/>
-          <w:highlight w:val="yellow"/>
-        </w:rPr>
-        <w:fldChar w:fldCharType="begin" w:fldLock="1"/>
-      </w:r>
-      <w:r>
-        <w:rPr>
-          <w:color w:val="FF0000"/>
-          <w:highlight w:val="yellow"/>
-        </w:rPr>
-        <w:instrText>ADDIN CSL_CITATION {"citationItems":[{"id":"ITEM-1","itemData":{"DOI":"10.1145/3343031.3350864","ISBN":"9781450368896","abstract":"In this paper, we investigate the problem of unpaired video-to-video translation. Given a video in the source domain, we aim to learn the conditional distribution of the corresponding video in the target domain, without seeing any pairs of corresponding videos. While signiicant progress has been made in the unpaired translation of images, directly applying these methods to an input video leads to low visual quality due to the additional time dimension. In particular, previous methods sufer from semantic inconsistency (i.e., semantic label lipping) and temporal lickering artifacts. To alleviate these issues, we propose a new framework that is composed of carefully-designed generators and discriminators, coupled with two core objective functions: 1) content preserving loss and 2) temporal consistency loss. Extensive qualitative and quantitative evaluations demonstrate the superior performance of the proposed method against previous approaches. We further apply our framework to a domain adaptation task and achieve favorable results.","author":[{"dropping-particle":"","family":"Park","given":"Kwanyong","non-dropping-particle":"","parse-names":false,"suffix":""},{"dropping-particle":"","family":"Woo","given":"Sanghyun","non-dropping-particle":"","parse-names":false,"suffix":""},{"dropping-particle":"","family":"Kim","given":"Dahun","non-dropping-particle":"","parse-names":false,"suffix":""},{"dropping-particle":"","family":"Cho","given":"Donghyeon","non-dropping-particle":"","parse-names":false,"suffix":""},{"dropping-particle":"","family":"Kweon","given":"In So","non-dropping-particle":"","parse-names":false,"suffix":""}],"container-title":"MM 2019 - Proceedings of the 27th ACM International Conference on Multimedia","id":"ITEM-1","issued":{"date-parts":[["2019","8","20"]]},"page":"1248-1257","title":"Preserving semantic and temporal consistency for unpaired video-to-video translation","type":"article-journal"},"uris":["http://www.mendeley.com/documents/?uuid=de13707f-732f-348d-a3e4-0580e08b080a"]}],"mendeley":{"formattedCitation":"[12]","plainTextFormattedCitation":"[12]","previouslyFormattedCitation":"[12]"},"properties":{"noteIndex":0},"schema":"https://github.com/citation-style-language/schema/raw/master/csl-citation.json"}</w:instrText>
-      </w:r>
-      <w:r>
-        <w:rPr>
-          <w:color w:val="FF0000"/>
-          <w:highlight w:val="yellow"/>
-        </w:rPr>
-        <w:fldChar w:fldCharType="separate"/>
-      </w:r>
-      <w:r>
-        <w:rPr>
-          <w:noProof/>
-          <w:color w:val="FF0000"/>
-          <w:highlight w:val="yellow"/>
-        </w:rPr>
-        <w:t>[12]</w:t>
-      </w:r>
-      <w:r>
-        <w:rPr>
-          <w:color w:val="FF0000"/>
-          <w:highlight w:val="yellow"/>
-        </w:rPr>
-        <w:fldChar w:fldCharType="end"/>
-      </w:r>
-      <w:r>
-        <w:rPr>
-          <w:color w:val="FF0000"/>
-          <w:highlight w:val="yellow"/>
-        </w:rPr>
-        <w:t xml:space="preserve"> and </w:t>
-      </w:r>
-      <w:r>
-        <w:rPr>
-          <w:color w:val="FF0000"/>
-          <w:highlight w:val="yellow"/>
-        </w:rPr>
-        <w:fldChar w:fldCharType="begin" w:fldLock="1"/>
-      </w:r>
-      <w:r>
-        <w:rPr>
-          <w:color w:val="FF0000"/>
-          <w:highlight w:val="yellow"/>
-        </w:rPr>
-        <w:instrText>ADDIN CSL_CITATION {"citationItems":[{"id":"ITEM-1","itemData":{"abstract":"Image generation has raised tremendous attention in both academic and industrial areas, especially for the conditional and target-oriented image generation, such as criminal portrait and fashion design. Although the current studies have achieved preliminary results along this direction, they always focus on class labels as the condition where spatial contents are randomly generated from latent vectors. Edge details are usually blurred since spatial information is difficult to preserve. In light of this, we propose a novel Spatially Constrained Generative Adversarial Network (SCGAN), which decouples the spatial constraints from the latent vector and makes these constraints feasible as additional controllable signals. To enhance the spatial controllability, a generator network is specially designed to take a semantic segmentation, a latent vector and an attribute-level label as inputs step by step. Besides, a segmentor network is constructed to impose spatial constraints on the generator. Experimentally, we provide both visual and quantitative results on CelebA and DeepFashion datasets, and demonstrate that the proposed SCGAN is very effective in controlling the spatial contents as well as generating high-quality images.","author":[{"dropping-particle":"","family":"Jiang","given":"Songyao","non-dropping-particle":"","parse-names":false,"suffix":""},{"dropping-particle":"","family":"Liu","given":"Hongfu","non-dropping-particle":"","parse-names":false,"suffix":""},{"dropping-particle":"","family":"Wu","given":"Yue","non-dropping-particle":"","parse-names":false,"suffix":""},{"dropping-particle":"","family":"Fu","given":"Yun","non-dropping-particle":"","parse-names":false,"suffix":""}],"id":"ITEM-1","issued":{"date-parts":[["2019"]]},"page":"1-20","title":"Spatially Constrained Generative Adversarial Networks for Conditional Image Generation","type":"article-journal"},"uris":["http://www.mendeley.com/documents/?uuid=8ee1d2cb-7253-484f-9c8c-990136ff0d53"]}],"mendeley":{"formattedCitation":"[37]","plainTextFormattedCitation":"[37]","previouslyFormattedCitation":"[37]"},"properties":{"noteIndex":0},"schema":"https://github.com/citation-style-language/schema/raw/master/csl-citation.json"}</w:instrText>
-      </w:r>
-      <w:r>
-        <w:rPr>
-          <w:color w:val="FF0000"/>
-          <w:highlight w:val="yellow"/>
-        </w:rPr>
-        <w:fldChar w:fldCharType="separate"/>
-      </w:r>
-      <w:r>
-        <w:rPr>
-          <w:noProof/>
-          <w:color w:val="FF0000"/>
-          <w:highlight w:val="yellow"/>
-        </w:rPr>
-        <w:t>[37]</w:t>
-      </w:r>
-      <w:r>
-        <w:rPr>
-          <w:color w:val="FF0000"/>
-          <w:highlight w:val="yellow"/>
-        </w:rPr>
-        <w:fldChar w:fldCharType="end"/>
-      </w:r>
-      <w:r>
-        <w:rPr>
-          <w:color w:val="FF0000"/>
-          <w:highlight w:val="yellow"/>
-        </w:rPr>
-        <w:t xml:space="preserve"> this thesis work proposes </w:t>
-      </w:r>
-      <w:r>
-        <w:rPr>
-          <w:color w:val="FF0000"/>
-          <w:highlight w:val="yellow"/>
-        </w:rPr>
-        <w:t xml:space="preserve">to add </w:t>
-      </w:r>
-      <w:r>
-        <w:rPr>
-          <w:color w:val="FF0000"/>
-          <w:highlight w:val="yellow"/>
-        </w:rPr>
-        <w:t xml:space="preserve">an </w:t>
-      </w:r>
-      <w:r>
-        <w:rPr>
-          <w:color w:val="FF0000"/>
-          <w:highlight w:val="yellow"/>
-        </w:rPr>
-        <w:t xml:space="preserve">additional </w:t>
-      </w:r>
-      <w:r>
-        <w:rPr>
-          <w:color w:val="FF0000"/>
-          <w:highlight w:val="yellow"/>
-        </w:rPr>
-        <w:t>temporal</w:t>
-      </w:r>
-      <w:r>
-        <w:rPr>
-          <w:color w:val="FF0000"/>
-          <w:highlight w:val="yellow"/>
-        </w:rPr>
-        <w:t xml:space="preserve"> transfer </w:t>
-      </w:r>
-      <w:r>
-        <w:rPr>
-          <w:color w:val="FF0000"/>
-          <w:highlight w:val="yellow"/>
-        </w:rPr>
-        <w:t xml:space="preserve">from domain to </w:t>
-      </w:r>
-      <w:r>
-        <w:rPr>
-          <w:color w:val="FF0000"/>
-          <w:highlight w:val="yellow"/>
-        </w:rPr>
-        <w:t xml:space="preserve">a </w:t>
-      </w:r>
-      <w:r>
-        <w:rPr>
-          <w:color w:val="FF0000"/>
-          <w:highlight w:val="yellow"/>
-        </w:rPr>
-        <w:t>domain</w:t>
-      </w:r>
-      <w:r>
-        <w:rPr>
-          <w:color w:val="FF0000"/>
-          <w:highlight w:val="yellow"/>
-        </w:rPr>
-        <w:t xml:space="preserve"> by introducing motion cycle consistency constraint. In the </w:t>
-      </w:r>
-      <w:r>
-        <w:rPr>
-          <w:color w:val="FF0000"/>
-          <w:highlight w:val="yellow"/>
-        </w:rPr>
-        <w:t>succeeding</w:t>
-      </w:r>
-      <w:r>
-        <w:rPr>
-          <w:color w:val="FF0000"/>
-          <w:highlight w:val="yellow"/>
-        </w:rPr>
-        <w:t xml:space="preserve"> section</w:t>
-      </w:r>
-      <w:r>
-        <w:rPr>
-          <w:color w:val="FF0000"/>
-          <w:highlight w:val="yellow"/>
-        </w:rPr>
-        <w:t>,</w:t>
-      </w:r>
-      <w:r>
-        <w:rPr>
-          <w:color w:val="FF0000"/>
-          <w:highlight w:val="yellow"/>
-        </w:rPr>
-        <w:t xml:space="preserve"> let</w:t>
-      </w:r>
-      <w:r>
-        <w:rPr>
-          <w:color w:val="FF0000"/>
-          <w:highlight w:val="yellow"/>
-        </w:rPr>
-        <w:t xml:space="preserve"> u</w:t>
-      </w:r>
-      <w:r>
-        <w:rPr>
-          <w:color w:val="FF0000"/>
-          <w:highlight w:val="yellow"/>
-        </w:rPr>
-        <w:t xml:space="preserve">s </w:t>
-      </w:r>
-      <w:r>
-        <w:rPr>
-          <w:color w:val="FF0000"/>
-          <w:highlight w:val="yellow"/>
-        </w:rPr>
-        <w:t xml:space="preserve">discuss </w:t>
-      </w:r>
-      <w:r>
-        <w:rPr>
-          <w:color w:val="FF0000"/>
-          <w:highlight w:val="yellow"/>
-        </w:rPr>
-        <w:t>the proposed architecture.</w:t>
-      </w:r>
-    </w:p>
-    <w:p>
-      <w:pPr>
-        <w:rPr>
-          <w:color w:val="FF0000"/>
-        </w:rPr>
-      </w:pPr>
-      <w:r>
-        <w:rPr>
-          <w:color w:val="FF0000"/>
-        </w:rPr>
-        <w:t>Generally,</w:t>
-      </w:r>
-      <w:r>
-        <w:rPr>
-          <w:color w:val="FF0000"/>
-        </w:rPr>
-        <w:t xml:space="preserve"> this work </w:t>
-      </w:r>
-      <w:r>
-        <w:rPr>
-          <w:color w:val="FF0000"/>
-        </w:rPr>
-        <w:t>proposes</w:t>
-      </w:r>
-      <w:r>
-        <w:rPr>
-          <w:color w:val="FF0000"/>
-        </w:rPr>
-        <w:t xml:space="preserve"> to add the following things</w:t>
-      </w:r>
-    </w:p>
-    <w:p>
-      <w:pPr>
-        <w:pStyle w:val="Heading2"/>
-      </w:pPr>
-      <w:bookmarkStart w:id="236" w:name="_Toc48646420"/>
-      <w:r>
-        <w:t xml:space="preserve">Unpaired </w:t>
-      </w:r>
-      <w:r>
-        <w:t xml:space="preserve">Image to image </w:t>
-      </w:r>
-      <w:r>
-        <w:t>transfer</w:t>
-      </w:r>
-      <w:bookmarkEnd w:id="236"/>
     </w:p>
     <w:p>
       <w:r>
@@ -27217,11 +25273,11 @@
           <w:numId w:val="31"/>
         </w:numPr>
       </w:pPr>
-      <w:bookmarkStart w:id="237" w:name="_Toc48646421"/>
+      <w:bookmarkStart w:id="236" w:name="_Toc48646421"/>
       <w:r>
         <w:t>Cycle-GAN</w:t>
       </w:r>
-      <w:bookmarkEnd w:id="237"/>
+      <w:bookmarkEnd w:id="236"/>
     </w:p>
     <w:p>
       <w:r>
@@ -27272,11 +25328,12 @@
           <w:numId w:val="31"/>
         </w:numPr>
       </w:pPr>
-      <w:bookmarkStart w:id="238" w:name="_Toc48646422"/>
-      <w:r>
+      <w:bookmarkStart w:id="237" w:name="_Toc48646422"/>
+      <w:r>
+        <w:lastRenderedPageBreak/>
         <w:t>Cycle Loss</w:t>
       </w:r>
-      <w:bookmarkEnd w:id="238"/>
+      <w:bookmarkEnd w:id="237"/>
     </w:p>
     <w:p>
       <w:r>
@@ -27804,14 +25861,14 @@
           <w:numId w:val="31"/>
         </w:numPr>
       </w:pPr>
-      <w:bookmarkStart w:id="239" w:name="_Toc48646423"/>
+      <w:bookmarkStart w:id="238" w:name="_Toc48646423"/>
       <w:r>
         <w:t>Identity</w:t>
       </w:r>
       <w:r>
         <w:t xml:space="preserve"> Loss</w:t>
       </w:r>
-      <w:bookmarkEnd w:id="239"/>
+      <w:bookmarkEnd w:id="238"/>
     </w:p>
     <w:p>
       <w:r>
@@ -29144,7 +27201,7 @@
       <w:pPr>
         <w:pStyle w:val="Heading2"/>
       </w:pPr>
-      <w:bookmarkStart w:id="240" w:name="_Toc48646424"/>
+      <w:bookmarkStart w:id="239" w:name="_Toc48646424"/>
       <w:r>
         <w:t>Problems in T</w:t>
       </w:r>
@@ -29193,7 +27250,11 @@
         <w:t xml:space="preserve"> A</w:t>
       </w:r>
       <w:r>
-        <w:t xml:space="preserve">s discussed in previous sections video to video translation is an immediate extension of image translation so every limitation of image translation is extended correspondingly. Furthermore, Object disappearance, Object dislocates and Artifacts are </w:t>
+        <w:t xml:space="preserve">s discussed in previous sections video to video translation is an immediate extension of image </w:t>
+      </w:r>
+      <w:r>
+        <w:lastRenderedPageBreak/>
+        <w:t xml:space="preserve">translation so every limitation of image translation is extended correspondingly. Furthermore, Object disappearance, Object dislocates and Artifacts are </w:t>
       </w:r>
       <w:r>
         <w:t xml:space="preserve">the </w:t>
@@ -29454,11 +27515,7 @@
         </m:r>
       </m:oMath>
       <w:r>
-        <w:t xml:space="preserve">. and </w:t>
-      </w:r>
-      <w:r>
-        <w:lastRenderedPageBreak/>
-        <w:t xml:space="preserve">discriminators </w:t>
+        <w:t xml:space="preserve">. and discriminators </w:t>
       </w:r>
       <m:oMath>
         <m:sSub>
@@ -31421,14 +29478,16 @@
         <w:t xml:space="preserve">Solutions </w:t>
       </w:r>
     </w:p>
+    <w:p/>
     <w:p>
       <w:pPr>
         <w:pStyle w:val="Heading2"/>
       </w:pPr>
       <w:r>
+        <w:lastRenderedPageBreak/>
         <w:t>Feature preserving loss</w:t>
       </w:r>
-      <w:bookmarkEnd w:id="240"/>
+      <w:bookmarkEnd w:id="239"/>
     </w:p>
     <w:p>
       <w:r>
@@ -32048,7 +30107,7 @@
           </m:d>
         </m:oMath>
       </m:oMathPara>
-      <w:bookmarkStart w:id="241" w:name="_Toc22216484"/>
+      <w:bookmarkStart w:id="240" w:name="_Toc22216484"/>
     </w:p>
     <w:p>
       <w:pPr>
@@ -32158,7 +30217,7 @@
       <w:r>
         <w:t xml:space="preserve"> </w:t>
       </w:r>
-      <w:bookmarkStart w:id="242" w:name="_Hlk47213874"/>
+      <w:bookmarkStart w:id="241" w:name="_Hlk47213874"/>
       <w:r>
         <w:t>MobileNet</w:t>
       </w:r>
@@ -32186,412 +30245,413 @@
       <w:r>
         <w:t xml:space="preserve"> </w:t>
       </w:r>
+      <w:bookmarkEnd w:id="241"/>
+      <w:r>
+        <w:t xml:space="preserve">as </w:t>
+      </w:r>
+      <w:r>
+        <w:t xml:space="preserve">a </w:t>
+      </w:r>
+      <w:r>
+        <w:t>feature extractor</w:t>
+      </w:r>
+      <w:r>
+        <w:t xml:space="preserve"> which </w:t>
+      </w:r>
+      <w:r>
+        <w:t>enforce</w:t>
+      </w:r>
+      <w:r>
+        <w:t>s</w:t>
+      </w:r>
+      <w:r>
+        <w:t xml:space="preserve"> the </w:t>
+      </w:r>
+      <w:r>
+        <w:t>content information</w:t>
+      </w:r>
+      <w:r>
+        <w:t xml:space="preserve"> appears in original image </w:t>
+      </w:r>
+      <w:r>
+        <w:t xml:space="preserve">also </w:t>
+      </w:r>
+      <w:r>
+        <w:t xml:space="preserve">should </w:t>
+      </w:r>
+      <w:r>
+        <w:t>appeared</w:t>
+      </w:r>
+      <w:r>
+        <w:t xml:space="preserve"> on translate</w:t>
+      </w:r>
+      <w:r>
+        <w:t>.</w:t>
+      </w:r>
+      <w:r>
+        <w:t xml:space="preserve"> as an </w:t>
+      </w:r>
+      <w:r>
+        <w:t>example,</w:t>
+      </w:r>
+      <w:r>
+        <w:t xml:space="preserve"> if a person and a dog appear in image A so </w:t>
+      </w:r>
+      <w:r>
+        <w:t>does in</w:t>
+      </w:r>
+      <w:r>
+        <w:t xml:space="preserve"> translated image A2B</w:t>
+      </w:r>
+      <w:r>
+        <w:t xml:space="preserve"> </w:t>
+      </w:r>
+      <w:r>
+        <w:t>albeit</w:t>
+      </w:r>
+      <w:r>
+        <w:t xml:space="preserve"> the style </w:t>
+      </w:r>
+      <w:r>
+        <w:t>modified</w:t>
+      </w:r>
+      <w:r>
+        <w:t>.</w:t>
+      </w:r>
+    </w:p>
+    <w:p>
+      <w:pPr>
+        <w:pStyle w:val="Heading2"/>
+      </w:pPr>
+      <w:bookmarkStart w:id="242" w:name="_Toc48646425"/>
+      <w:r>
+        <w:t xml:space="preserve">Temporal </w:t>
+      </w:r>
+      <w:r>
+        <w:t>information extractor.</w:t>
+      </w:r>
       <w:bookmarkEnd w:id="242"/>
-      <w:r>
-        <w:t xml:space="preserve">as </w:t>
+    </w:p>
+    <w:p>
+      <w:r>
+        <w:t xml:space="preserve">In </w:t>
+      </w:r>
+      <w:r>
+        <w:t>Section 2.4.1.</w:t>
+      </w:r>
+      <w:r>
+        <w:t xml:space="preserve"> </w:t>
+      </w:r>
+      <w:r>
+        <w:t xml:space="preserve">of this </w:t>
+      </w:r>
+      <w:r>
+        <w:t>paper</w:t>
+      </w:r>
+      <w:r>
+        <w:t xml:space="preserve"> </w:t>
+      </w:r>
+      <w:r>
+        <w:t xml:space="preserve">we </w:t>
+      </w:r>
+      <w:r>
+        <w:t xml:space="preserve">talk about </w:t>
+      </w:r>
+      <w:r>
+        <w:t xml:space="preserve">how </w:t>
+      </w:r>
+      <w:r>
+        <w:t xml:space="preserve">video to video translation </w:t>
+      </w:r>
+      <w:r>
+        <w:t>extends image to image translation by imposing temporal information to spati</w:t>
+      </w:r>
+      <w:r>
+        <w:t>al</w:t>
+      </w:r>
+      <w:r>
+        <w:t xml:space="preserve"> domain to create more temporal coherence video</w:t>
+      </w:r>
+      <w:r>
+        <w:t>.</w:t>
+      </w:r>
+      <w:r>
+        <w:t xml:space="preserve"> we also discuss</w:t>
+      </w:r>
+      <w:r>
+        <w:t xml:space="preserve"> </w:t>
+      </w:r>
+      <w:r>
+        <w:t xml:space="preserve">using </w:t>
+      </w:r>
+      <w:proofErr w:type="spellStart"/>
+      <w:r>
+        <w:t>Flownet</w:t>
+      </w:r>
+      <w:proofErr w:type="spellEnd"/>
+      <w:r>
+        <w:t xml:space="preserve"> 2.0 by</w:t>
+      </w:r>
+      <w:r>
+        <w:rPr>
+          <w:rFonts w:ascii="Calibri" w:hAnsi="Calibri" w:cs="Calibri"/>
+        </w:rPr>
+        <w:t xml:space="preserve"> E. </w:t>
+      </w:r>
+      <w:proofErr w:type="spellStart"/>
+      <w:r>
+        <w:rPr>
+          <w:rFonts w:ascii="Calibri" w:hAnsi="Calibri" w:cs="Calibri"/>
+        </w:rPr>
+        <w:t>Ilg</w:t>
+      </w:r>
+      <w:proofErr w:type="spellEnd"/>
+      <w:r>
+        <w:rPr>
+          <w:rFonts w:ascii="Calibri" w:hAnsi="Calibri" w:cs="Calibri"/>
+        </w:rPr>
+        <w:t xml:space="preserve"> et.al.</w:t>
+      </w:r>
+      <w:r>
+        <w:t xml:space="preserve"> </w:t>
+      </w:r>
+      <w:r>
+        <w:fldChar w:fldCharType="begin" w:fldLock="1"/>
+      </w:r>
+      <w:r>
+        <w:instrText>ADDIN CSL_CITATION {"citationItems":[{"id":"ITEM-1","itemData":{"DOI":"10.1109/CVPR.2017.179","ISBN":"9781538604571","abstract":"The FlowNet demonstrated that optical flow estimation can be cast as a learning problem. However, the state of the art with regard to the quality of the flow has still been defined by traditional methods. Particularly on small displacements and real-world data, FlowNet cannot compete with variational methods. In this paper, we advance the concept of end-to-end learning of optical flow and make it work really well. The large improvements in quality and speed are caused by three major contributions: first, we focus on the training data and show that the schedule of presenting data during training is very important. Second, we develop a stacked architecture that includes warping of the second image with intermediate optical flow. Third, we elaborate on small displacements by introducing a subnetwork specializing on small motions. FlowNet 2.0 is only marginally slower than the original FlowNet but decreases the estimation error by more than 50%. It performs on par with state-of-the-art methods, while running at interactive frame rates. Moreover, we present faster variants that allow optical flow computation at up to 140fps with accuracy matching the original FlowNet.","author":[{"dropping-particle":"","family":"Ilg","given":"Eddy","non-dropping-particle":"","parse-names":false,"suffix":""},{"dropping-particle":"","family":"Mayer","given":"Nikolaus","non-dropping-particle":"","parse-names":false,"suffix":""},{"dropping-particle":"","family":"Saikia","given":"Tonmoy","non-dropping-particle":"","parse-names":false,"suffix":""},{"dropping-particle":"","family":"Keuper","given":"Margret","non-dropping-particle":"","parse-names":false,"suffix":""},{"dropping-particle":"","family":"Dosovitskiy","given":"Alexey","non-dropping-particle":"","parse-names":false,"suffix":""},{"dropping-particle":"","family":"Brox","given":"Thomas","non-dropping-particle":"","parse-names":false,"suffix":""}],"container-title":"Proceedings - 30th IEEE Conference on Computer Vision and Pattern Recognition, CVPR 2017","id":"ITEM-1","issued":{"date-parts":[["2017","11","6"]]},"page":"1647-1655","publisher":"Institute of Electrical and Electronics Engineers Inc.","title":"FlowNet 2.0: Evolution of optical flow estimation with deep networks","type":"paper-conference","volume":"2017-Janua"},"uris":["http://www.mendeley.com/documents/?uuid=114350fd-81a3-39bb-97f0-3da766dcfab0"]}],"mendeley":{"formattedCitation":"[20]","plainTextFormattedCitation":"[20]","previouslyFormattedCitation":"[20]"},"properties":{"noteIndex":0},"schema":"https://github.com/citation-style-language/schema/raw/master/csl-citation.json"}</w:instrText>
+      </w:r>
+      <w:r>
+        <w:fldChar w:fldCharType="separate"/>
+      </w:r>
+      <w:r>
+        <w:rPr>
+          <w:noProof/>
+        </w:rPr>
+        <w:t>[20]</w:t>
+      </w:r>
+      <w:r>
+        <w:fldChar w:fldCharType="end"/>
+      </w:r>
+      <w:r>
+        <w:t xml:space="preserve"> </w:t>
+      </w:r>
+      <w:r>
+        <w:t xml:space="preserve">temporal extractor </w:t>
+      </w:r>
+      <w:r>
+        <w:t>which belongs to optical</w:t>
+      </w:r>
+      <w:r>
+        <w:t xml:space="preserve"> </w:t>
+      </w:r>
+      <w:r>
+        <w:t>flow</w:t>
+      </w:r>
+      <w:r>
+        <w:t>-</w:t>
+      </w:r>
+      <w:r>
+        <w:t>based temporal information extractor</w:t>
+      </w:r>
+      <w:r>
+        <w:t>.</w:t>
+      </w:r>
+      <w:r>
+        <w:t xml:space="preserve"> </w:t>
+      </w:r>
+      <w:r>
+        <w:t>Even we</w:t>
+      </w:r>
+      <w:r>
+        <w:t xml:space="preserve"> discussed</w:t>
+      </w:r>
+      <w:r>
+        <w:t xml:space="preserve"> various options for </w:t>
+      </w:r>
+      <w:r>
+        <w:t xml:space="preserve">temporal information extraction in section 2.4, </w:t>
+      </w:r>
+      <w:r>
+        <w:t xml:space="preserve">optical flow based </w:t>
+      </w:r>
+      <w:r>
+        <w:t xml:space="preserve">is appropriate for this work </w:t>
+      </w:r>
+      <w:r>
+        <w:t>because</w:t>
+      </w:r>
+      <w:r>
+        <w:t xml:space="preserve"> both </w:t>
+      </w:r>
+      <w:r>
+        <w:rPr>
+          <w:highlight w:val="yellow"/>
+        </w:rPr>
+        <w:t>flower dataset</w:t>
+      </w:r>
+      <w:r>
+        <w:rPr>
+          <w:highlight w:val="yellow"/>
+        </w:rPr>
+        <w:t>s</w:t>
+      </w:r>
+      <w:r>
+        <w:rPr>
+          <w:highlight w:val="yellow"/>
+        </w:rPr>
+        <w:t xml:space="preserve"> and </w:t>
+      </w:r>
+      <w:r>
+        <w:rPr>
+          <w:highlight w:val="yellow"/>
+        </w:rPr>
+        <w:t xml:space="preserve">the </w:t>
+      </w:r>
+      <w:r>
+        <w:rPr>
+          <w:highlight w:val="yellow"/>
+        </w:rPr>
+        <w:t>Obama trump dataset</w:t>
+      </w:r>
+      <w:r>
+        <w:t xml:space="preserve"> contain less dynamic scene video</w:t>
+      </w:r>
+      <w:r>
+        <w:rPr>
+          <w:rStyle w:val="FootnoteReference"/>
+        </w:rPr>
+        <w:footnoteReference w:id="6"/>
+      </w:r>
+      <w:r>
+        <w:t xml:space="preserve"> and very object</w:t>
+      </w:r>
+      <w:r>
+        <w:t>-</w:t>
+      </w:r>
+      <w:r>
+        <w:t>centric.</w:t>
+      </w:r>
+      <w:r>
+        <w:t xml:space="preserve"> </w:t>
+      </w:r>
+      <w:r>
+        <w:t>Figure</w:t>
+      </w:r>
+      <w:r>
+        <w:t xml:space="preserve"> </w:t>
+      </w:r>
+      <w:r>
+        <w:t>10 show</w:t>
+      </w:r>
+      <w:r>
+        <w:t>s</w:t>
+      </w:r>
+      <w:r>
+        <w:t xml:space="preserve"> </w:t>
       </w:r>
       <w:r>
         <w:t xml:space="preserve">a </w:t>
       </w:r>
       <w:r>
-        <w:t>feature extractor</w:t>
-      </w:r>
-      <w:r>
-        <w:t xml:space="preserve"> which </w:t>
-      </w:r>
-      <w:r>
-        <w:t>enforce</w:t>
-      </w:r>
-      <w:r>
-        <w:t>s</w:t>
-      </w:r>
-      <w:r>
-        <w:t xml:space="preserve"> the </w:t>
-      </w:r>
-      <w:r>
-        <w:t>content information</w:t>
-      </w:r>
-      <w:r>
-        <w:t xml:space="preserve"> appears in original image </w:t>
-      </w:r>
-      <w:r>
-        <w:t xml:space="preserve">also </w:t>
-      </w:r>
-      <w:r>
-        <w:t xml:space="preserve">should </w:t>
-      </w:r>
-      <w:r>
-        <w:t>appeared</w:t>
-      </w:r>
-      <w:r>
-        <w:t xml:space="preserve"> on translate</w:t>
+        <w:t>clearer</w:t>
+      </w:r>
+      <w:r>
+        <w:t xml:space="preserve"> view of </w:t>
+      </w:r>
+      <w:r>
+        <w:t xml:space="preserve">the </w:t>
+      </w:r>
+      <w:r>
+        <w:t xml:space="preserve">input and output of </w:t>
+      </w:r>
+      <w:r>
+        <w:t xml:space="preserve">temporal information </w:t>
+      </w:r>
+      <w:r>
+        <w:t>extractor.</w:t>
+      </w:r>
+      <w:r>
+        <w:t xml:space="preserve"> </w:t>
+      </w:r>
+      <w:r>
+        <w:t>D</w:t>
+      </w:r>
+      <w:r>
+        <w:rPr>
+          <w:highlight w:val="yellow"/>
+        </w:rPr>
+        <w:t xml:space="preserve">etail of </w:t>
+      </w:r>
+      <w:proofErr w:type="spellStart"/>
+      <w:r>
+        <w:rPr>
+          <w:highlight w:val="yellow"/>
+        </w:rPr>
+        <w:t>flownet</w:t>
+      </w:r>
+      <w:proofErr w:type="spellEnd"/>
+      <w:r>
+        <w:rPr>
+          <w:highlight w:val="yellow"/>
+        </w:rPr>
+        <w:t xml:space="preserve"> 2.0 architecture</w:t>
+      </w:r>
+      <w:r>
+        <w:rPr>
+          <w:highlight w:val="yellow"/>
+        </w:rPr>
+        <w:t xml:space="preserve"> specification</w:t>
+      </w:r>
+      <w:r>
+        <w:rPr>
+          <w:highlight w:val="yellow"/>
+        </w:rPr>
+        <w:t xml:space="preserve"> </w:t>
+      </w:r>
+      <w:r>
+        <w:rPr>
+          <w:highlight w:val="yellow"/>
+        </w:rPr>
+        <w:t>is describe</w:t>
+      </w:r>
+      <w:r>
+        <w:rPr>
+          <w:highlight w:val="yellow"/>
+        </w:rPr>
+        <w:t>d</w:t>
+      </w:r>
+      <w:r>
+        <w:rPr>
+          <w:highlight w:val="yellow"/>
+        </w:rPr>
+        <w:t xml:space="preserve"> in detail in </w:t>
+      </w:r>
+      <w:r>
+        <w:rPr>
+          <w:highlight w:val="yellow"/>
+        </w:rPr>
+        <w:t xml:space="preserve">the </w:t>
+      </w:r>
+      <w:r>
+        <w:rPr>
+          <w:highlight w:val="yellow"/>
+        </w:rPr>
+        <w:t>appendix</w:t>
       </w:r>
       <w:r>
         <w:t>.</w:t>
       </w:r>
       <w:r>
-        <w:t xml:space="preserve"> as an </w:t>
-      </w:r>
-      <w:r>
-        <w:t>example,</w:t>
-      </w:r>
-      <w:r>
-        <w:t xml:space="preserve"> if a person and a dog appear in image A so </w:t>
-      </w:r>
-      <w:r>
-        <w:t>does in</w:t>
-      </w:r>
-      <w:r>
-        <w:t xml:space="preserve"> translated image A2B</w:t>
-      </w:r>
-      <w:r>
         <w:t xml:space="preserve"> </w:t>
       </w:r>
-      <w:r>
-        <w:t>albeit</w:t>
-      </w:r>
-      <w:r>
-        <w:t xml:space="preserve"> the style </w:t>
-      </w:r>
-      <w:r>
-        <w:t>modified</w:t>
-      </w:r>
-      <w:r>
-        <w:t>.</w:t>
-      </w:r>
-    </w:p>
-    <w:p>
-      <w:pPr>
-        <w:pStyle w:val="Heading2"/>
-      </w:pPr>
-      <w:bookmarkStart w:id="243" w:name="_Toc48646425"/>
-      <w:r>
-        <w:t xml:space="preserve">Temporal </w:t>
-      </w:r>
-      <w:r>
-        <w:t>information extractor.</w:t>
-      </w:r>
-      <w:bookmarkEnd w:id="243"/>
-    </w:p>
-    <w:p>
-      <w:r>
-        <w:t xml:space="preserve">In </w:t>
-      </w:r>
-      <w:r>
-        <w:t>Section 2.4.1.</w:t>
-      </w:r>
-      <w:r>
-        <w:t xml:space="preserve"> </w:t>
-      </w:r>
-      <w:r>
-        <w:t xml:space="preserve">of this </w:t>
-      </w:r>
-      <w:r>
-        <w:t>paper</w:t>
-      </w:r>
-      <w:r>
-        <w:t xml:space="preserve"> </w:t>
-      </w:r>
-      <w:r>
-        <w:t xml:space="preserve">we </w:t>
-      </w:r>
-      <w:r>
-        <w:t xml:space="preserve">talk about </w:t>
-      </w:r>
-      <w:r>
-        <w:t xml:space="preserve">how </w:t>
-      </w:r>
-      <w:r>
-        <w:t xml:space="preserve">video to video translation </w:t>
-      </w:r>
-      <w:r>
-        <w:t>extends image to image translation by imposing temporal information to spati</w:t>
-      </w:r>
-      <w:r>
-        <w:t>al</w:t>
-      </w:r>
-      <w:r>
-        <w:t xml:space="preserve"> domain to create more temporal coherence video</w:t>
-      </w:r>
-      <w:r>
-        <w:t>.</w:t>
-      </w:r>
-      <w:r>
-        <w:t xml:space="preserve"> we also discuss</w:t>
-      </w:r>
-      <w:r>
-        <w:t xml:space="preserve"> </w:t>
-      </w:r>
-      <w:r>
-        <w:t xml:space="preserve">using </w:t>
-      </w:r>
-      <w:proofErr w:type="spellStart"/>
-      <w:r>
-        <w:t>Flownet</w:t>
-      </w:r>
-      <w:proofErr w:type="spellEnd"/>
-      <w:r>
-        <w:t xml:space="preserve"> 2.0 by</w:t>
-      </w:r>
-      <w:r>
-        <w:rPr>
-          <w:rFonts w:ascii="Calibri" w:hAnsi="Calibri" w:cs="Calibri"/>
-        </w:rPr>
-        <w:t xml:space="preserve"> E. </w:t>
-      </w:r>
-      <w:proofErr w:type="spellStart"/>
-      <w:r>
-        <w:rPr>
-          <w:rFonts w:ascii="Calibri" w:hAnsi="Calibri" w:cs="Calibri"/>
-        </w:rPr>
-        <w:t>Ilg</w:t>
-      </w:r>
-      <w:proofErr w:type="spellEnd"/>
-      <w:r>
-        <w:rPr>
-          <w:rFonts w:ascii="Calibri" w:hAnsi="Calibri" w:cs="Calibri"/>
-        </w:rPr>
-        <w:t xml:space="preserve"> et.al.</w:t>
-      </w:r>
-      <w:r>
-        <w:t xml:space="preserve"> </w:t>
-      </w:r>
-      <w:r>
-        <w:fldChar w:fldCharType="begin" w:fldLock="1"/>
-      </w:r>
-      <w:r>
-        <w:instrText>ADDIN CSL_CITATION {"citationItems":[{"id":"ITEM-1","itemData":{"DOI":"10.1109/CVPR.2017.179","ISBN":"9781538604571","abstract":"The FlowNet demonstrated that optical flow estimation can be cast as a learning problem. However, the state of the art with regard to the quality of the flow has still been defined by traditional methods. Particularly on small displacements and real-world data, FlowNet cannot compete with variational methods. In this paper, we advance the concept of end-to-end learning of optical flow and make it work really well. The large improvements in quality and speed are caused by three major contributions: first, we focus on the training data and show that the schedule of presenting data during training is very important. Second, we develop a stacked architecture that includes warping of the second image with intermediate optical flow. Third, we elaborate on small displacements by introducing a subnetwork specializing on small motions. FlowNet 2.0 is only marginally slower than the original FlowNet but decreases the estimation error by more than 50%. It performs on par with state-of-the-art methods, while running at interactive frame rates. Moreover, we present faster variants that allow optical flow computation at up to 140fps with accuracy matching the original FlowNet.","author":[{"dropping-particle":"","family":"Ilg","given":"Eddy","non-dropping-particle":"","parse-names":false,"suffix":""},{"dropping-particle":"","family":"Mayer","given":"Nikolaus","non-dropping-particle":"","parse-names":false,"suffix":""},{"dropping-particle":"","family":"Saikia","given":"Tonmoy","non-dropping-particle":"","parse-names":false,"suffix":""},{"dropping-particle":"","family":"Keuper","given":"Margret","non-dropping-particle":"","parse-names":false,"suffix":""},{"dropping-particle":"","family":"Dosovitskiy","given":"Alexey","non-dropping-particle":"","parse-names":false,"suffix":""},{"dropping-particle":"","family":"Brox","given":"Thomas","non-dropping-particle":"","parse-names":false,"suffix":""}],"container-title":"Proceedings - 30th IEEE Conference on Computer Vision and Pattern Recognition, CVPR 2017","id":"ITEM-1","issued":{"date-parts":[["2017","11","6"]]},"page":"1647-1655","publisher":"Institute of Electrical and Electronics Engineers Inc.","title":"FlowNet 2.0: Evolution of optical flow estimation with deep networks","type":"paper-conference","volume":"2017-Janua"},"uris":["http://www.mendeley.com/documents/?uuid=114350fd-81a3-39bb-97f0-3da766dcfab0"]}],"mendeley":{"formattedCitation":"[20]","plainTextFormattedCitation":"[20]","previouslyFormattedCitation":"[20]"},"properties":{"noteIndex":0},"schema":"https://github.com/citation-style-language/schema/raw/master/csl-citation.json"}</w:instrText>
-      </w:r>
-      <w:r>
-        <w:fldChar w:fldCharType="separate"/>
-      </w:r>
+    </w:p>
+    <w:p>
       <w:r>
         <w:rPr>
           <w:noProof/>
         </w:rPr>
-        <w:t>[20]</w:t>
-      </w:r>
-      <w:r>
-        <w:fldChar w:fldCharType="end"/>
-      </w:r>
-      <w:r>
-        <w:t xml:space="preserve"> </w:t>
-      </w:r>
-      <w:r>
-        <w:t xml:space="preserve">temporal extractor </w:t>
-      </w:r>
-      <w:r>
-        <w:t>which belongs to optical</w:t>
-      </w:r>
-      <w:r>
-        <w:t xml:space="preserve"> </w:t>
-      </w:r>
-      <w:r>
-        <w:t>flow</w:t>
-      </w:r>
-      <w:r>
-        <w:t>-</w:t>
-      </w:r>
-      <w:r>
-        <w:t>based temporal information extractor</w:t>
-      </w:r>
-      <w:r>
-        <w:t>.</w:t>
-      </w:r>
-      <w:r>
-        <w:t xml:space="preserve"> </w:t>
-      </w:r>
-      <w:r>
-        <w:t>Even we</w:t>
-      </w:r>
-      <w:r>
-        <w:t xml:space="preserve"> discussed</w:t>
-      </w:r>
-      <w:r>
-        <w:t xml:space="preserve"> various options for </w:t>
-      </w:r>
-      <w:r>
-        <w:t xml:space="preserve">temporal information extraction in section 2.4, </w:t>
-      </w:r>
-      <w:r>
-        <w:t xml:space="preserve">optical flow based </w:t>
-      </w:r>
-      <w:r>
-        <w:t xml:space="preserve">is appropriate for this work </w:t>
-      </w:r>
-      <w:r>
-        <w:t>because</w:t>
-      </w:r>
-      <w:r>
-        <w:t xml:space="preserve"> both </w:t>
-      </w:r>
-      <w:r>
-        <w:rPr>
-          <w:highlight w:val="yellow"/>
-        </w:rPr>
-        <w:t>flower dataset</w:t>
-      </w:r>
-      <w:r>
-        <w:rPr>
-          <w:highlight w:val="yellow"/>
-        </w:rPr>
-        <w:t>s</w:t>
-      </w:r>
-      <w:r>
-        <w:rPr>
-          <w:highlight w:val="yellow"/>
-        </w:rPr>
-        <w:t xml:space="preserve"> and </w:t>
-      </w:r>
-      <w:r>
-        <w:rPr>
-          <w:highlight w:val="yellow"/>
-        </w:rPr>
-        <w:t xml:space="preserve">the </w:t>
-      </w:r>
-      <w:r>
-        <w:rPr>
-          <w:highlight w:val="yellow"/>
-        </w:rPr>
-        <w:t>Obama trump dataset</w:t>
-      </w:r>
-      <w:r>
-        <w:t xml:space="preserve"> contain less dynamic scene video</w:t>
-      </w:r>
-      <w:r>
-        <w:rPr>
-          <w:rStyle w:val="FootnoteReference"/>
-        </w:rPr>
-        <w:footnoteReference w:id="6"/>
-      </w:r>
-      <w:r>
-        <w:t xml:space="preserve"> and very object</w:t>
-      </w:r>
-      <w:r>
-        <w:t>-</w:t>
-      </w:r>
-      <w:r>
-        <w:t>centric.</w:t>
-      </w:r>
-      <w:r>
-        <w:t xml:space="preserve"> </w:t>
-      </w:r>
-      <w:r>
-        <w:t>Figure</w:t>
-      </w:r>
-      <w:r>
-        <w:t xml:space="preserve"> </w:t>
-      </w:r>
-      <w:r>
-        <w:t>10 show</w:t>
-      </w:r>
-      <w:r>
-        <w:t>s</w:t>
-      </w:r>
-      <w:r>
-        <w:t xml:space="preserve"> </w:t>
-      </w:r>
-      <w:r>
-        <w:t xml:space="preserve">a </w:t>
-      </w:r>
-      <w:r>
-        <w:t>clearer</w:t>
-      </w:r>
-      <w:r>
-        <w:t xml:space="preserve"> view of </w:t>
-      </w:r>
-      <w:r>
-        <w:t xml:space="preserve">the </w:t>
-      </w:r>
-      <w:r>
-        <w:t xml:space="preserve">input and output of </w:t>
-      </w:r>
-      <w:r>
-        <w:t xml:space="preserve">temporal information </w:t>
-      </w:r>
-      <w:r>
-        <w:t>extractor.</w:t>
-      </w:r>
-      <w:r>
-        <w:t xml:space="preserve"> </w:t>
-      </w:r>
-      <w:r>
-        <w:t>D</w:t>
-      </w:r>
-      <w:r>
-        <w:rPr>
-          <w:highlight w:val="yellow"/>
-        </w:rPr>
-        <w:t xml:space="preserve">etail of </w:t>
-      </w:r>
-      <w:proofErr w:type="spellStart"/>
-      <w:r>
-        <w:rPr>
-          <w:highlight w:val="yellow"/>
-        </w:rPr>
-        <w:t>flownet</w:t>
-      </w:r>
-      <w:proofErr w:type="spellEnd"/>
-      <w:r>
-        <w:rPr>
-          <w:highlight w:val="yellow"/>
-        </w:rPr>
-        <w:t xml:space="preserve"> 2.0 architecture</w:t>
-      </w:r>
-      <w:r>
-        <w:rPr>
-          <w:highlight w:val="yellow"/>
-        </w:rPr>
-        <w:t xml:space="preserve"> specification</w:t>
-      </w:r>
-      <w:r>
-        <w:rPr>
-          <w:highlight w:val="yellow"/>
-        </w:rPr>
-        <w:t xml:space="preserve"> </w:t>
-      </w:r>
-      <w:r>
-        <w:rPr>
-          <w:highlight w:val="yellow"/>
-        </w:rPr>
-        <w:t>is describe</w:t>
-      </w:r>
-      <w:r>
-        <w:rPr>
-          <w:highlight w:val="yellow"/>
-        </w:rPr>
-        <w:t>d</w:t>
-      </w:r>
-      <w:r>
-        <w:rPr>
-          <w:highlight w:val="yellow"/>
-        </w:rPr>
-        <w:t xml:space="preserve"> in detail in </w:t>
-      </w:r>
-      <w:r>
-        <w:rPr>
-          <w:highlight w:val="yellow"/>
-        </w:rPr>
-        <w:t xml:space="preserve">the </w:t>
-      </w:r>
-      <w:r>
-        <w:rPr>
-          <w:highlight w:val="yellow"/>
-        </w:rPr>
-        <w:t>appendix</w:t>
-      </w:r>
-      <w:r>
-        <w:t>.</w:t>
-      </w:r>
-      <w:r>
-        <w:t xml:space="preserve"> </w:t>
-      </w:r>
-    </w:p>
-    <w:p>
-      <w:r>
-        <w:rPr>
-          <w:noProof/>
-        </w:rPr>
+        <w:lastRenderedPageBreak/>
         <mc:AlternateContent>
           <mc:Choice Requires="wps">
             <w:drawing>
@@ -32638,7 +30698,7 @@
                                 <w:szCs w:val="24"/>
                               </w:rPr>
                             </w:pPr>
-                            <w:bookmarkStart w:id="244" w:name="_Toc47219623"/>
+                            <w:bookmarkStart w:id="243" w:name="_Toc47219623"/>
                             <w:r>
                               <w:t xml:space="preserve">Figure </w:t>
                             </w:r>
@@ -32653,10 +30713,15 @@
                             <w:r>
                               <w:t xml:space="preserve"> </w:t>
                             </w:r>
+                            <w:proofErr w:type="spellStart"/>
                             <w:r>
-                              <w:t>Flownet 2.0 optical flow extraction</w:t>
+                              <w:t>Flownet</w:t>
                             </w:r>
-                            <w:bookmarkEnd w:id="244"/>
+                            <w:proofErr w:type="spellEnd"/>
+                            <w:r>
+                              <w:t xml:space="preserve"> 2.0 optical flow extraction</w:t>
+                            </w:r>
+                            <w:bookmarkEnd w:id="243"/>
                           </w:p>
                         </w:txbxContent>
                       </wps:txbx>
@@ -32692,7 +30757,7 @@
                           <w:szCs w:val="24"/>
                         </w:rPr>
                       </w:pPr>
-                      <w:bookmarkStart w:id="245" w:name="_Toc47219623"/>
+                      <w:bookmarkStart w:id="244" w:name="_Toc47219623"/>
                       <w:r>
                         <w:t xml:space="preserve">Figure </w:t>
                       </w:r>
@@ -32707,10 +30772,15 @@
                       <w:r>
                         <w:t xml:space="preserve"> </w:t>
                       </w:r>
+                      <w:proofErr w:type="spellStart"/>
                       <w:r>
-                        <w:t>Flownet 2.0 optical flow extraction</w:t>
+                        <w:t>Flownet</w:t>
                       </w:r>
-                      <w:bookmarkEnd w:id="245"/>
+                      <w:proofErr w:type="spellEnd"/>
+                      <w:r>
+                        <w:t xml:space="preserve"> 2.0 optical flow extraction</w:t>
+                      </w:r>
+                      <w:bookmarkEnd w:id="244"/>
                     </w:p>
                   </w:txbxContent>
                 </v:textbox>
@@ -33606,9 +31676,8 @@
       <w:pPr>
         <w:pStyle w:val="Heading2"/>
       </w:pPr>
-      <w:bookmarkStart w:id="246" w:name="_Toc48646426"/>
-      <w:r>
-        <w:lastRenderedPageBreak/>
+      <w:bookmarkStart w:id="245" w:name="_Toc48646426"/>
+      <w:r>
         <w:t>Spatial</w:t>
       </w:r>
       <w:r>
@@ -33620,7 +31689,7 @@
       <w:r>
         <w:t xml:space="preserve"> information fusion</w:t>
       </w:r>
-      <w:bookmarkEnd w:id="246"/>
+      <w:bookmarkEnd w:id="245"/>
     </w:p>
     <w:p>
       <w:pPr>
@@ -34737,14 +32806,15 @@
       <w:pPr>
         <w:pStyle w:val="Heading2"/>
       </w:pPr>
-      <w:bookmarkStart w:id="247" w:name="_Toc48646427"/>
-      <w:r>
+      <w:bookmarkStart w:id="246" w:name="_Toc48646427"/>
+      <w:r>
+        <w:lastRenderedPageBreak/>
         <w:t>Bring all together</w:t>
       </w:r>
       <w:r>
         <w:t xml:space="preserve"> (Proposed Work)</w:t>
       </w:r>
-      <w:bookmarkEnd w:id="247"/>
+      <w:bookmarkEnd w:id="246"/>
     </w:p>
     <w:p>
       <w:r>
@@ -34800,7 +32870,6 @@
           <w:rFonts w:eastAsiaTheme="minorEastAsia"/>
           <w:noProof/>
         </w:rPr>
-        <w:lastRenderedPageBreak/>
         <w:t xml:space="preserve"> </w:t>
       </w:r>
       <w:r>
@@ -34862,7 +32931,7 @@
         <w:pStyle w:val="Caption"/>
         <w:jc w:val="center"/>
       </w:pPr>
-      <w:bookmarkStart w:id="248" w:name="_Toc47219625"/>
+      <w:bookmarkStart w:id="247" w:name="_Toc47219625"/>
       <w:r>
         <w:t xml:space="preserve">Figure </w:t>
       </w:r>
@@ -34883,7 +32952,7 @@
       <w:r>
         <w:t xml:space="preserve"> Network Architecture.</w:t>
       </w:r>
-      <w:bookmarkEnd w:id="248"/>
+      <w:bookmarkEnd w:id="247"/>
     </w:p>
     <w:p>
       <w:r>
@@ -36628,7 +34697,7 @@
                                 <w:szCs w:val="24"/>
                               </w:rPr>
                             </w:pPr>
-                            <w:bookmarkStart w:id="249" w:name="_Toc47219626"/>
+                            <w:bookmarkStart w:id="248" w:name="_Toc47219626"/>
                             <w:r>
                               <w:t xml:space="preserve">Figure </w:t>
                             </w:r>
@@ -36643,7 +34712,7 @@
                             <w:r>
                               <w:t xml:space="preserve"> Discriminator Architecture</w:t>
                             </w:r>
-                            <w:bookmarkEnd w:id="249"/>
+                            <w:bookmarkEnd w:id="248"/>
                           </w:p>
                         </w:txbxContent>
                       </wps:txbx>
@@ -36680,7 +34749,7 @@
                           <w:szCs w:val="24"/>
                         </w:rPr>
                       </w:pPr>
-                      <w:bookmarkStart w:id="250" w:name="_Toc47219626"/>
+                      <w:bookmarkStart w:id="249" w:name="_Toc47219626"/>
                       <w:r>
                         <w:t xml:space="preserve">Figure </w:t>
                       </w:r>
@@ -36695,7 +34764,7 @@
                       <w:r>
                         <w:t xml:space="preserve"> Discriminator Architecture</w:t>
                       </w:r>
-                      <w:bookmarkEnd w:id="250"/>
+                      <w:bookmarkEnd w:id="249"/>
                     </w:p>
                   </w:txbxContent>
                 </v:textbox>
@@ -36790,7 +34859,7 @@
                                 <w:szCs w:val="24"/>
                               </w:rPr>
                             </w:pPr>
-                            <w:bookmarkStart w:id="251" w:name="_Toc47219627"/>
+                            <w:bookmarkStart w:id="250" w:name="_Toc47219627"/>
                             <w:r>
                               <w:t xml:space="preserve">Figure </w:t>
                             </w:r>
@@ -36805,7 +34874,7 @@
                             <w:r>
                               <w:t xml:space="preserve"> Cycle-GAN Architecture</w:t>
                             </w:r>
-                            <w:bookmarkEnd w:id="251"/>
+                            <w:bookmarkEnd w:id="250"/>
                           </w:p>
                         </w:txbxContent>
                       </wps:txbx>
@@ -36842,7 +34911,7 @@
                           <w:szCs w:val="24"/>
                         </w:rPr>
                       </w:pPr>
-                      <w:bookmarkStart w:id="252" w:name="_Toc47219627"/>
+                      <w:bookmarkStart w:id="251" w:name="_Toc47219627"/>
                       <w:r>
                         <w:t xml:space="preserve">Figure </w:t>
                       </w:r>
@@ -36857,7 +34926,7 @@
                       <w:r>
                         <w:t xml:space="preserve"> Cycle-GAN Architecture</w:t>
                       </w:r>
-                      <w:bookmarkEnd w:id="252"/>
+                      <w:bookmarkEnd w:id="251"/>
                     </w:p>
                   </w:txbxContent>
                 </v:textbox>
@@ -37589,7 +35658,7 @@
       <w:pPr>
         <w:pStyle w:val="Heading2"/>
       </w:pPr>
-      <w:bookmarkStart w:id="253" w:name="_Toc48646428"/>
+      <w:bookmarkStart w:id="252" w:name="_Toc48646428"/>
       <w:r>
         <w:lastRenderedPageBreak/>
         <w:t xml:space="preserve">Working </w:t>
@@ -37600,7 +35669,7 @@
       <w:r>
         <w:t>nvironment.</w:t>
       </w:r>
-      <w:bookmarkEnd w:id="253"/>
+      <w:bookmarkEnd w:id="252"/>
     </w:p>
     <w:p>
       <w:r>
@@ -38012,11 +36081,11 @@
       <w:pPr>
         <w:pStyle w:val="Heading2"/>
       </w:pPr>
-      <w:bookmarkStart w:id="254" w:name="_Toc48646429"/>
+      <w:bookmarkStart w:id="253" w:name="_Toc48646429"/>
       <w:r>
         <w:t>Set upping the environments</w:t>
       </w:r>
-      <w:bookmarkEnd w:id="254"/>
+      <w:bookmarkEnd w:id="253"/>
       <w:r>
         <w:t xml:space="preserve"> </w:t>
       </w:r>
@@ -38107,7 +36176,7 @@
       <w:pPr>
         <w:pStyle w:val="Heading2"/>
       </w:pPr>
-      <w:bookmarkStart w:id="255" w:name="_Toc48646430"/>
+      <w:bookmarkStart w:id="254" w:name="_Toc48646430"/>
       <w:proofErr w:type="spellStart"/>
       <w:r>
         <w:lastRenderedPageBreak/>
@@ -38117,7 +36186,7 @@
       <w:r>
         <w:t xml:space="preserve"> specification</w:t>
       </w:r>
-      <w:bookmarkEnd w:id="255"/>
+      <w:bookmarkEnd w:id="254"/>
       <w:r>
         <w:t xml:space="preserve"> </w:t>
       </w:r>
@@ -38309,12 +36378,12 @@
       <w:pPr>
         <w:pStyle w:val="Heading2"/>
       </w:pPr>
-      <w:bookmarkStart w:id="257" w:name="_Toc48646431"/>
+      <w:bookmarkStart w:id="256" w:name="_Toc48646431"/>
       <w:r>
         <w:lastRenderedPageBreak/>
         <w:t>Implement cycle GAN</w:t>
       </w:r>
-      <w:bookmarkEnd w:id="257"/>
+      <w:bookmarkEnd w:id="256"/>
     </w:p>
     <w:p>
       <w:r>
@@ -38878,12 +36947,12 @@
       <w:pPr>
         <w:pStyle w:val="Heading2"/>
       </w:pPr>
-      <w:bookmarkStart w:id="258" w:name="_Toc48646432"/>
+      <w:bookmarkStart w:id="257" w:name="_Toc48646432"/>
       <w:r>
         <w:lastRenderedPageBreak/>
         <w:t>Temporal information extraction Implementation</w:t>
       </w:r>
-      <w:bookmarkEnd w:id="258"/>
+      <w:bookmarkEnd w:id="257"/>
     </w:p>
     <w:p>
       <w:r>
@@ -39075,14 +37144,14 @@
       <w:pPr>
         <w:pStyle w:val="Heading2"/>
       </w:pPr>
-      <w:bookmarkStart w:id="259" w:name="_Toc48646433"/>
+      <w:bookmarkStart w:id="258" w:name="_Toc48646433"/>
       <w:r>
         <w:t>Experiment</w:t>
       </w:r>
       <w:r>
         <w:t xml:space="preserve"> Class</w:t>
       </w:r>
-      <w:bookmarkEnd w:id="259"/>
+      <w:bookmarkEnd w:id="258"/>
     </w:p>
     <w:p>
       <w:r>
@@ -39572,7 +37641,7 @@
       <w:pPr>
         <w:pStyle w:val="Heading1"/>
       </w:pPr>
-      <w:bookmarkStart w:id="260" w:name="_Toc48646434"/>
+      <w:bookmarkStart w:id="259" w:name="_Toc48646434"/>
       <w:r>
         <w:lastRenderedPageBreak/>
         <w:t>CH</w:t>
@@ -39586,20 +37655,20 @@
       <w:r>
         <w:t>FIVE</w:t>
       </w:r>
+      <w:bookmarkEnd w:id="259"/>
+    </w:p>
+    <w:p>
+      <w:pPr>
+        <w:pStyle w:val="Heading1"/>
+      </w:pPr>
+      <w:bookmarkStart w:id="260" w:name="_Toc48646435"/>
+      <w:r>
+        <w:t>Evaluation</w:t>
+      </w:r>
+      <w:r>
+        <w:t>, Results, and Discussion</w:t>
+      </w:r>
       <w:bookmarkEnd w:id="260"/>
-    </w:p>
-    <w:p>
-      <w:pPr>
-        <w:pStyle w:val="Heading1"/>
-      </w:pPr>
-      <w:bookmarkStart w:id="261" w:name="_Toc48646435"/>
-      <w:r>
-        <w:t>Evaluation</w:t>
-      </w:r>
-      <w:r>
-        <w:t>, Results, and Discussion</w:t>
-      </w:r>
-      <w:bookmarkEnd w:id="261"/>
     </w:p>
     <w:p>
       <w:pPr>
@@ -39622,20 +37691,21 @@
           <w:szCs w:val="26"/>
         </w:rPr>
       </w:pPr>
-      <w:bookmarkStart w:id="262" w:name="_Toc44462758"/>
-      <w:bookmarkStart w:id="263" w:name="_Toc44644550"/>
-      <w:bookmarkStart w:id="264" w:name="_Toc44647403"/>
-      <w:bookmarkStart w:id="265" w:name="_Toc46593361"/>
-      <w:bookmarkStart w:id="266" w:name="_Toc46593434"/>
-      <w:bookmarkStart w:id="267" w:name="_Toc46600154"/>
-      <w:bookmarkStart w:id="268" w:name="_Toc46600230"/>
-      <w:bookmarkStart w:id="269" w:name="_Toc46601459"/>
-      <w:bookmarkStart w:id="270" w:name="_Toc46601596"/>
-      <w:bookmarkStart w:id="271" w:name="_Toc46746857"/>
-      <w:bookmarkStart w:id="272" w:name="_Toc47207638"/>
-      <w:bookmarkStart w:id="273" w:name="_Toc47231550"/>
-      <w:bookmarkStart w:id="274" w:name="_Toc48646342"/>
-      <w:bookmarkStart w:id="275" w:name="_Toc48646436"/>
+      <w:bookmarkStart w:id="261" w:name="_Toc44462758"/>
+      <w:bookmarkStart w:id="262" w:name="_Toc44644550"/>
+      <w:bookmarkStart w:id="263" w:name="_Toc44647403"/>
+      <w:bookmarkStart w:id="264" w:name="_Toc46593361"/>
+      <w:bookmarkStart w:id="265" w:name="_Toc46593434"/>
+      <w:bookmarkStart w:id="266" w:name="_Toc46600154"/>
+      <w:bookmarkStart w:id="267" w:name="_Toc46600230"/>
+      <w:bookmarkStart w:id="268" w:name="_Toc46601459"/>
+      <w:bookmarkStart w:id="269" w:name="_Toc46601596"/>
+      <w:bookmarkStart w:id="270" w:name="_Toc46746857"/>
+      <w:bookmarkStart w:id="271" w:name="_Toc47207638"/>
+      <w:bookmarkStart w:id="272" w:name="_Toc47231550"/>
+      <w:bookmarkStart w:id="273" w:name="_Toc48646342"/>
+      <w:bookmarkStart w:id="274" w:name="_Toc48646436"/>
+      <w:bookmarkEnd w:id="261"/>
       <w:bookmarkEnd w:id="262"/>
       <w:bookmarkEnd w:id="263"/>
       <w:bookmarkEnd w:id="264"/>
@@ -39649,17 +37719,16 @@
       <w:bookmarkEnd w:id="272"/>
       <w:bookmarkEnd w:id="273"/>
       <w:bookmarkEnd w:id="274"/>
+    </w:p>
+    <w:p>
+      <w:pPr>
+        <w:pStyle w:val="Heading2"/>
+      </w:pPr>
+      <w:bookmarkStart w:id="275" w:name="_Toc48646437"/>
+      <w:r>
+        <w:t>Overview</w:t>
+      </w:r>
       <w:bookmarkEnd w:id="275"/>
-    </w:p>
-    <w:p>
-      <w:pPr>
-        <w:pStyle w:val="Heading2"/>
-      </w:pPr>
-      <w:bookmarkStart w:id="276" w:name="_Toc48646437"/>
-      <w:r>
-        <w:t>Overview</w:t>
-      </w:r>
-      <w:bookmarkEnd w:id="276"/>
     </w:p>
     <w:p>
       <w:r>
@@ -39892,7 +37961,7 @@
       <w:pPr>
         <w:pStyle w:val="Heading2"/>
       </w:pPr>
-      <w:bookmarkStart w:id="277" w:name="_Toc48646438"/>
+      <w:bookmarkStart w:id="276" w:name="_Toc48646438"/>
       <w:r>
         <w:t xml:space="preserve">Video to </w:t>
       </w:r>
@@ -39902,7 +37971,7 @@
       <w:r>
         <w:t xml:space="preserve"> Translation</w:t>
       </w:r>
-      <w:bookmarkEnd w:id="277"/>
+      <w:bookmarkEnd w:id="276"/>
     </w:p>
     <w:p>
       <w:r>
@@ -40805,22 +38874,22 @@
       <w:pPr>
         <w:pStyle w:val="Heading1"/>
       </w:pPr>
-      <w:bookmarkStart w:id="278" w:name="_Toc48646439"/>
+      <w:bookmarkStart w:id="277" w:name="_Toc48646439"/>
       <w:r>
         <w:lastRenderedPageBreak/>
         <w:t>CHAPTER SIX</w:t>
       </w:r>
+      <w:bookmarkEnd w:id="277"/>
+    </w:p>
+    <w:p>
+      <w:pPr>
+        <w:pStyle w:val="Heading1"/>
+      </w:pPr>
+      <w:bookmarkStart w:id="278" w:name="_Toc48646440"/>
+      <w:r>
+        <w:t>Conclusion and Future work</w:t>
+      </w:r>
       <w:bookmarkEnd w:id="278"/>
-    </w:p>
-    <w:p>
-      <w:pPr>
-        <w:pStyle w:val="Heading1"/>
-      </w:pPr>
-      <w:bookmarkStart w:id="279" w:name="_Toc48646440"/>
-      <w:r>
-        <w:t>Conclusion and Future work</w:t>
-      </w:r>
-      <w:bookmarkEnd w:id="279"/>
     </w:p>
     <w:p/>
     <w:p>
@@ -40833,7 +38902,7 @@
         </w:sectPr>
       </w:pPr>
     </w:p>
-    <w:bookmarkStart w:id="280" w:name="_Toc48646441"/>
+    <w:bookmarkStart w:id="279" w:name="_Toc48646441"/>
     <w:p>
       <w:pPr>
         <w:pStyle w:val="Heading1"/>
@@ -40911,8 +38980,8 @@
       <w:r>
         <w:t>References</w:t>
       </w:r>
-      <w:bookmarkEnd w:id="241"/>
-      <w:bookmarkEnd w:id="280"/>
+      <w:bookmarkEnd w:id="240"/>
+      <w:bookmarkEnd w:id="279"/>
     </w:p>
     <w:p>
       <w:pPr>
@@ -42593,12 +40662,12 @@
       <w:pPr>
         <w:pStyle w:val="Heading1"/>
       </w:pPr>
-      <w:bookmarkStart w:id="281" w:name="_Toc48646442"/>
+      <w:bookmarkStart w:id="280" w:name="_Toc48646442"/>
       <w:r>
         <w:lastRenderedPageBreak/>
         <w:t>Appendix</w:t>
       </w:r>
-      <w:bookmarkEnd w:id="281"/>
+      <w:bookmarkEnd w:id="280"/>
     </w:p>
     <w:p>
       <w:r>
@@ -43125,11 +41194,16 @@
       <w:r>
         <w:t xml:space="preserve"> In this paper when we say </w:t>
       </w:r>
-      <w:bookmarkStart w:id="256" w:name="_Hlk44023693"/>
-      <w:r>
-        <w:t xml:space="preserve">CycleGAN </w:t>
-      </w:r>
-      <w:bookmarkEnd w:id="256"/>
+      <w:bookmarkStart w:id="255" w:name="_Hlk44023693"/>
+      <w:proofErr w:type="spellStart"/>
+      <w:r>
+        <w:t>CycleGAN</w:t>
+      </w:r>
+      <w:proofErr w:type="spellEnd"/>
+      <w:r>
+        <w:t xml:space="preserve"> </w:t>
+      </w:r>
+      <w:bookmarkEnd w:id="255"/>
       <w:r>
         <w:t xml:space="preserve">it includes </w:t>
       </w:r>

</xml_diff>